<commit_message>
creating report about the ELT
</commit_message>
<xml_diff>
--- a/Report/report_doc.docx
+++ b/Report/report_doc.docx
@@ -20,7 +20,39 @@
           <w:szCs w:val="36"/>
           <w:lang w:eastAsia="en-CA"/>
         </w:rPr>
-        <w:t>ETL Project </w:t>
+        <w:t xml:space="preserve">Project name: </w:t>
+      </w:r>
+      <w:r>
+        <w:rPr>
+          <w:rFonts w:ascii="Times New Roman" w:eastAsia="Times New Roman" w:hAnsi="Times New Roman" w:cs="Times New Roman"/>
+          <w:color w:val="000000"/>
+          <w:sz w:val="36"/>
+          <w:szCs w:val="36"/>
+          <w:lang w:eastAsia="en-CA"/>
+        </w:rPr>
+        <w:t xml:space="preserve">ETL </w:t>
+      </w:r>
+      <w:r>
+        <w:rPr>
+          <w:rFonts w:ascii="Times New Roman" w:eastAsia="Times New Roman" w:hAnsi="Times New Roman" w:cs="Times New Roman"/>
+          <w:color w:val="000000"/>
+          <w:sz w:val="36"/>
+          <w:szCs w:val="36"/>
+          <w:lang w:eastAsia="en-CA"/>
+        </w:rPr>
+        <w:t>for different</w:t>
+      </w:r>
+      <w:bookmarkStart w:id="0" w:name="_GoBack"/>
+      <w:bookmarkEnd w:id="0"/>
+      <w:r>
+        <w:rPr>
+          <w:rFonts w:ascii="Times New Roman" w:eastAsia="Times New Roman" w:hAnsi="Times New Roman" w:cs="Times New Roman"/>
+          <w:color w:val="000000"/>
+          <w:sz w:val="36"/>
+          <w:szCs w:val="36"/>
+          <w:lang w:eastAsia="en-CA"/>
+        </w:rPr>
+        <w:t xml:space="preserve"> sources and files</w:t>
       </w:r>
     </w:p>
     <w:p>
@@ -33,14 +65,6 @@
           <w:lang w:eastAsia="en-CA"/>
         </w:rPr>
       </w:pPr>
-      <w:r>
-        <w:rPr>
-          <w:rFonts w:ascii="Times New Roman" w:eastAsia="Times New Roman" w:hAnsi="Times New Roman" w:cs="Times New Roman"/>
-          <w:color w:val="000000"/>
-          <w:lang w:eastAsia="en-CA"/>
-        </w:rPr>
-        <w:t>By:</w:t>
-      </w:r>
     </w:p>
     <w:p>
       <w:pPr>
@@ -58,97 +82,7 @@
           <w:color w:val="000000"/>
           <w:lang w:eastAsia="en-CA"/>
         </w:rPr>
-        <w:tab/>
-        <w:t>Manoel,</w:t>
-      </w:r>
-    </w:p>
-    <w:p>
-      <w:pPr>
-        <w:spacing w:after="0" w:line="240" w:lineRule="auto"/>
-        <w:rPr>
-          <w:rFonts w:ascii="Times New Roman" w:eastAsia="Times New Roman" w:hAnsi="Times New Roman" w:cs="Times New Roman"/>
-          <w:sz w:val="24"/>
-          <w:szCs w:val="24"/>
-          <w:lang w:eastAsia="en-CA"/>
-        </w:rPr>
-      </w:pPr>
-      <w:r>
-        <w:rPr>
-          <w:rFonts w:ascii="Times New Roman" w:eastAsia="Times New Roman" w:hAnsi="Times New Roman" w:cs="Times New Roman"/>
-          <w:color w:val="000000"/>
-          <w:lang w:eastAsia="en-CA"/>
-        </w:rPr>
-        <w:tab/>
-        <w:t>Mir,</w:t>
-      </w:r>
-    </w:p>
-    <w:p>
-      <w:pPr>
-        <w:spacing w:after="0" w:line="240" w:lineRule="auto"/>
-        <w:rPr>
-          <w:rFonts w:ascii="Times New Roman" w:eastAsia="Times New Roman" w:hAnsi="Times New Roman" w:cs="Times New Roman"/>
-          <w:sz w:val="24"/>
-          <w:szCs w:val="24"/>
-          <w:lang w:eastAsia="en-CA"/>
-        </w:rPr>
-      </w:pPr>
-      <w:r>
-        <w:rPr>
-          <w:rFonts w:ascii="Times New Roman" w:eastAsia="Times New Roman" w:hAnsi="Times New Roman" w:cs="Times New Roman"/>
-          <w:color w:val="000000"/>
-          <w:lang w:eastAsia="en-CA"/>
-        </w:rPr>
-        <w:tab/>
-        <w:t>Banafshe</w:t>
-      </w:r>
-    </w:p>
-    <w:p>
-      <w:pPr>
-        <w:spacing w:after="0" w:line="240" w:lineRule="auto"/>
-        <w:rPr>
-          <w:rFonts w:ascii="Times New Roman" w:eastAsia="Times New Roman" w:hAnsi="Times New Roman" w:cs="Times New Roman"/>
-          <w:sz w:val="24"/>
-          <w:szCs w:val="24"/>
-          <w:lang w:eastAsia="en-CA"/>
-        </w:rPr>
-      </w:pPr>
-    </w:p>
-    <w:p>
-      <w:pPr>
-        <w:spacing w:after="0" w:line="240" w:lineRule="auto"/>
-        <w:rPr>
-          <w:rFonts w:ascii="Times New Roman" w:eastAsia="Times New Roman" w:hAnsi="Times New Roman" w:cs="Times New Roman"/>
-          <w:sz w:val="24"/>
-          <w:szCs w:val="24"/>
-          <w:lang w:eastAsia="en-CA"/>
-        </w:rPr>
-      </w:pPr>
-      <w:r>
-        <w:rPr>
-          <w:rFonts w:ascii="Times New Roman" w:eastAsia="Times New Roman" w:hAnsi="Times New Roman" w:cs="Times New Roman"/>
-          <w:color w:val="000000"/>
-          <w:lang w:eastAsia="en-CA"/>
-        </w:rPr>
         <w:t>Project Proposal</w:t>
-      </w:r>
-    </w:p>
-    <w:p>
-      <w:pPr>
-        <w:spacing w:after="0" w:line="240" w:lineRule="auto"/>
-        <w:rPr>
-          <w:rFonts w:ascii="Times New Roman" w:eastAsia="Times New Roman" w:hAnsi="Times New Roman" w:cs="Times New Roman"/>
-          <w:sz w:val="24"/>
-          <w:szCs w:val="24"/>
-          <w:lang w:eastAsia="en-CA"/>
-        </w:rPr>
-      </w:pPr>
-      <w:r>
-        <w:rPr>
-          <w:rFonts w:ascii="Times New Roman" w:eastAsia="Times New Roman" w:hAnsi="Times New Roman" w:cs="Times New Roman"/>
-          <w:color w:val="000000"/>
-          <w:lang w:eastAsia="en-CA"/>
-        </w:rPr>
-        <w:t>Track crimes</w:t>
       </w:r>
     </w:p>
     <w:p>
@@ -244,7 +178,17 @@
       </w:r>
     </w:p>
     <w:p>
-      <w:r>
+      <w:pPr>
+        <w:rPr>
+          <w:b/>
+          <w:bCs/>
+        </w:rPr>
+      </w:pPr>
+      <w:r>
+        <w:rPr>
+          <w:b/>
+          <w:bCs/>
+        </w:rPr>
         <w:t>Extract</w:t>
       </w:r>
     </w:p>
@@ -268,8 +212,6 @@
           </w:rPr>
           <w:t>https://en.wikipedia.org/wiki/Demog</w:t>
         </w:r>
-        <w:bookmarkStart w:id="0" w:name="_GoBack"/>
-        <w:bookmarkEnd w:id="0"/>
         <w:r>
           <w:rPr>
             <w:rStyle w:val="Hyperlink"/>
@@ -302,7 +244,6 @@
       </w:hyperlink>
     </w:p>
     <w:p/>
-    <w:p/>
     <w:p>
       <w:r>
         <w:t>API return JSON:</w:t>
@@ -315,257 +256,25 @@
     </w:p>
     <w:p/>
     <w:p>
-      <w:r>
+      <w:pPr>
+        <w:rPr>
+          <w:b/>
+          <w:bCs/>
+        </w:rPr>
+      </w:pPr>
+      <w:r>
+        <w:rPr>
+          <w:b/>
+          <w:bCs/>
+        </w:rPr>
+        <w:lastRenderedPageBreak/>
         <w:t>Transform</w:t>
       </w:r>
     </w:p>
-    <w:p/>
-    <w:p/>
-    <w:p>
-      <w:r>
-        <w:t>Load</w:t>
-      </w:r>
-    </w:p>
-    <w:p/>
-    <w:p/>
-    <w:p>
-      <w:r>
-        <w:t>Results</w:t>
-      </w:r>
-    </w:p>
-    <w:p/>
-    <w:p/>
-    <w:p>
-      <w:r>
-        <w:t xml:space="preserve">Extract: your original data sources and how the data was formatted (CSV, JSON, </w:t>
-      </w:r>
-      <w:proofErr w:type="spellStart"/>
-      <w:r>
-        <w:t>pgAdmin</w:t>
-      </w:r>
-      <w:proofErr w:type="spellEnd"/>
-      <w:r>
-        <w:t xml:space="preserve"> 4, </w:t>
-      </w:r>
-      <w:proofErr w:type="spellStart"/>
-      <w:r>
-        <w:t>etc</w:t>
-      </w:r>
-      <w:proofErr w:type="spellEnd"/>
-      <w:r>
-        <w:t>).</w:t>
-      </w:r>
-    </w:p>
-    <w:p>
-      <w:r>
-        <w:t>Transform: what data cleaning or transformation was required.</w:t>
-      </w:r>
-    </w:p>
-    <w:p>
-      <w:r>
-        <w:t>Load: the final database, tables/collections, and why this was chosen.</w:t>
-      </w:r>
-    </w:p>
-    <w:p/>
-    <w:p/>
-    <w:p/>
-    <w:p/>
-    <w:p>
-      <w:r>
-        <w:t>Queries</w:t>
-      </w:r>
-    </w:p>
-    <w:p>
-      <w:r>
-        <w:t>select c.name,</w:t>
-      </w:r>
-    </w:p>
-    <w:p>
-      <w:r>
-        <w:tab/>
-        <w:t xml:space="preserve">   </w:t>
-      </w:r>
-      <w:proofErr w:type="spellStart"/>
-      <w:r>
-        <w:t>c.country</w:t>
-      </w:r>
-      <w:proofErr w:type="spellEnd"/>
-      <w:r>
-        <w:t>,</w:t>
-      </w:r>
-    </w:p>
-    <w:p>
-      <w:r>
-        <w:tab/>
-        <w:t xml:space="preserve">   </w:t>
-      </w:r>
-      <w:proofErr w:type="spellStart"/>
-      <w:proofErr w:type="gramStart"/>
-      <w:r>
-        <w:t>rg.year</w:t>
-      </w:r>
-      <w:proofErr w:type="spellEnd"/>
-      <w:proofErr w:type="gramEnd"/>
-      <w:r>
-        <w:t>,</w:t>
-      </w:r>
-    </w:p>
-    <w:p>
-      <w:r>
-        <w:tab/>
-        <w:t xml:space="preserve">   </w:t>
-      </w:r>
-      <w:proofErr w:type="spellStart"/>
-      <w:proofErr w:type="gramStart"/>
-      <w:r>
-        <w:t>cr.type</w:t>
-      </w:r>
-      <w:proofErr w:type="spellEnd"/>
-      <w:proofErr w:type="gramEnd"/>
-      <w:r>
-        <w:t>,</w:t>
-      </w:r>
-    </w:p>
-    <w:p>
-      <w:r>
-        <w:tab/>
-        <w:t xml:space="preserve">   count(</w:t>
-      </w:r>
-      <w:proofErr w:type="spellStart"/>
-      <w:proofErr w:type="gramStart"/>
-      <w:r>
-        <w:t>cr.type</w:t>
-      </w:r>
-      <w:proofErr w:type="spellEnd"/>
-      <w:proofErr w:type="gramEnd"/>
-      <w:r>
-        <w:t>)</w:t>
-      </w:r>
-    </w:p>
-    <w:p>
-      <w:r>
-        <w:t>from city c</w:t>
-      </w:r>
-    </w:p>
-    <w:p>
-      <w:r>
-        <w:t xml:space="preserve">inner join </w:t>
-      </w:r>
-      <w:proofErr w:type="spellStart"/>
-      <w:r>
-        <w:t>registercrime</w:t>
-      </w:r>
-      <w:proofErr w:type="spellEnd"/>
-      <w:r>
-        <w:t xml:space="preserve"> </w:t>
-      </w:r>
-      <w:proofErr w:type="spellStart"/>
-      <w:r>
-        <w:t>rg</w:t>
-      </w:r>
-      <w:proofErr w:type="spellEnd"/>
-    </w:p>
-    <w:p>
-      <w:r>
-        <w:t xml:space="preserve">on c.id = </w:t>
-      </w:r>
-      <w:proofErr w:type="spellStart"/>
-      <w:r>
-        <w:t>rg.id_city</w:t>
-      </w:r>
-      <w:proofErr w:type="spellEnd"/>
-    </w:p>
-    <w:p>
-      <w:r>
-        <w:lastRenderedPageBreak/>
-        <w:t xml:space="preserve">inner join </w:t>
-      </w:r>
-      <w:proofErr w:type="spellStart"/>
-      <w:r>
-        <w:t>crimestype</w:t>
-      </w:r>
-      <w:proofErr w:type="spellEnd"/>
-      <w:r>
-        <w:t xml:space="preserve"> </w:t>
-      </w:r>
-      <w:proofErr w:type="spellStart"/>
-      <w:r>
-        <w:t>cr</w:t>
-      </w:r>
-      <w:proofErr w:type="spellEnd"/>
-    </w:p>
-    <w:p>
-      <w:r>
-        <w:t xml:space="preserve">on </w:t>
-      </w:r>
-      <w:proofErr w:type="spellStart"/>
-      <w:r>
-        <w:t>rg.id_crime</w:t>
-      </w:r>
-      <w:proofErr w:type="spellEnd"/>
-      <w:r>
-        <w:t xml:space="preserve"> = cr.id</w:t>
-      </w:r>
-    </w:p>
-    <w:p>
-      <w:r>
-        <w:t>group by c.name,</w:t>
-      </w:r>
-    </w:p>
-    <w:p>
-      <w:r>
-        <w:tab/>
-        <w:t xml:space="preserve">   </w:t>
-      </w:r>
-      <w:proofErr w:type="spellStart"/>
-      <w:r>
-        <w:t>c.country</w:t>
-      </w:r>
-      <w:proofErr w:type="spellEnd"/>
-      <w:r>
-        <w:t>,</w:t>
-      </w:r>
-    </w:p>
-    <w:p>
-      <w:r>
-        <w:tab/>
-        <w:t xml:space="preserve">   </w:t>
-      </w:r>
-      <w:proofErr w:type="spellStart"/>
-      <w:proofErr w:type="gramStart"/>
-      <w:r>
-        <w:t>rg.year</w:t>
-      </w:r>
-      <w:proofErr w:type="spellEnd"/>
-      <w:proofErr w:type="gramEnd"/>
-      <w:r>
-        <w:t>,</w:t>
-      </w:r>
-    </w:p>
-    <w:p>
-      <w:r>
-        <w:tab/>
-        <w:t xml:space="preserve">   </w:t>
-      </w:r>
-      <w:proofErr w:type="spellStart"/>
-      <w:proofErr w:type="gramStart"/>
-      <w:r>
-        <w:t>cr.type</w:t>
-      </w:r>
-      <w:proofErr w:type="spellEnd"/>
-      <w:proofErr w:type="gramEnd"/>
-    </w:p>
-    <w:p>
-      <w:r>
-        <w:t xml:space="preserve">order by </w:t>
-      </w:r>
-      <w:proofErr w:type="spellStart"/>
-      <w:proofErr w:type="gramStart"/>
-      <w:r>
-        <w:t>rg.year</w:t>
-      </w:r>
-      <w:proofErr w:type="spellEnd"/>
-      <w:proofErr w:type="gramEnd"/>
+    <w:p>
+      <w:r>
+        <w:t>HTML</w:t>
+      </w:r>
     </w:p>
     <w:p>
       <w:r>
@@ -573,10 +282,10 @@
           <w:noProof/>
         </w:rPr>
         <w:drawing>
-          <wp:inline distT="0" distB="0" distL="0" distR="0" wp14:anchorId="140FFEB6" wp14:editId="1A47DA20">
-            <wp:extent cx="5612130" cy="2557780"/>
-            <wp:effectExtent l="0" t="0" r="7620" b="0"/>
-            <wp:docPr id="1" name="Picture 1"/>
+          <wp:inline distT="0" distB="0" distL="0" distR="0" wp14:anchorId="0D1D4DAA" wp14:editId="4E7BE20E">
+            <wp:extent cx="3867150" cy="1672790"/>
+            <wp:effectExtent l="0" t="0" r="0" b="3810"/>
+            <wp:docPr id="5" name="Picture 5"/>
             <wp:cNvGraphicFramePr>
               <a:graphicFrameLocks xmlns:a="http://schemas.openxmlformats.org/drawingml/2006/main" noChangeAspect="1"/>
             </wp:cNvGraphicFramePr>
@@ -596,7 +305,7 @@
                   <pic:spPr>
                     <a:xfrm>
                       <a:off x="0" y="0"/>
-                      <a:ext cx="5612130" cy="2557780"/>
+                      <a:ext cx="3879772" cy="1678250"/>
                     </a:xfrm>
                     <a:prstGeom prst="rect">
                       <a:avLst/>
@@ -611,71 +320,19 @@
     </w:p>
     <w:p>
       <w:r>
-        <w:br w:type="page"/>
-      </w:r>
-    </w:p>
-    <w:p>
-      <w:r>
-        <w:lastRenderedPageBreak/>
-        <w:t>select (select name</w:t>
-      </w:r>
-    </w:p>
-    <w:p>
-      <w:r>
-        <w:tab/>
-        <w:t xml:space="preserve">   from city where id = </w:t>
-      </w:r>
-      <w:proofErr w:type="spellStart"/>
-      <w:r>
-        <w:t>c.id_city</w:t>
-      </w:r>
-      <w:proofErr w:type="spellEnd"/>
-      <w:r>
-        <w:t>) as City,</w:t>
-      </w:r>
-    </w:p>
-    <w:p>
-      <w:r>
-        <w:tab/>
-        <w:t xml:space="preserve">   </w:t>
-      </w:r>
-      <w:proofErr w:type="spellStart"/>
-      <w:r>
-        <w:t>c.year</w:t>
-      </w:r>
-      <w:proofErr w:type="spellEnd"/>
-      <w:r>
-        <w:t>,</w:t>
-      </w:r>
-    </w:p>
-    <w:p>
-      <w:r>
-        <w:tab/>
-        <w:t xml:space="preserve">   </w:t>
-      </w:r>
-      <w:proofErr w:type="spellStart"/>
-      <w:r>
-        <w:t>c.population</w:t>
-      </w:r>
-      <w:proofErr w:type="spellEnd"/>
-    </w:p>
-    <w:p>
-      <w:r>
-        <w:t>from census c;</w:t>
-      </w:r>
-    </w:p>
-    <w:p/>
-    <w:p/>
+        <w:t>JSON</w:t>
+      </w:r>
+    </w:p>
     <w:p>
       <w:r>
         <w:rPr>
           <w:noProof/>
         </w:rPr>
         <w:drawing>
-          <wp:inline distT="0" distB="0" distL="0" distR="0" wp14:anchorId="554E3351" wp14:editId="34137C66">
-            <wp:extent cx="3724275" cy="1352550"/>
-            <wp:effectExtent l="0" t="0" r="9525" b="0"/>
-            <wp:docPr id="2" name="Picture 2"/>
+          <wp:inline distT="0" distB="0" distL="0" distR="0" wp14:anchorId="2E58169C" wp14:editId="4615A4C4">
+            <wp:extent cx="4438650" cy="1711075"/>
+            <wp:effectExtent l="0" t="0" r="0" b="3810"/>
+            <wp:docPr id="6" name="Picture 6"/>
             <wp:cNvGraphicFramePr>
               <a:graphicFrameLocks xmlns:a="http://schemas.openxmlformats.org/drawingml/2006/main" noChangeAspect="1"/>
             </wp:cNvGraphicFramePr>
@@ -695,6 +352,497 @@
                   <pic:spPr>
                     <a:xfrm>
                       <a:off x="0" y="0"/>
+                      <a:ext cx="4451039" cy="1715851"/>
+                    </a:xfrm>
+                    <a:prstGeom prst="rect">
+                      <a:avLst/>
+                    </a:prstGeom>
+                  </pic:spPr>
+                </pic:pic>
+              </a:graphicData>
+            </a:graphic>
+          </wp:inline>
+        </w:drawing>
+      </w:r>
+    </w:p>
+    <w:p/>
+    <w:p>
+      <w:r>
+        <w:t>CSV</w:t>
+      </w:r>
+    </w:p>
+    <w:p>
+      <w:r>
+        <w:rPr>
+          <w:noProof/>
+        </w:rPr>
+        <w:drawing>
+          <wp:inline distT="0" distB="0" distL="0" distR="0" wp14:anchorId="3CAB723F" wp14:editId="2A6D570A">
+            <wp:extent cx="4886325" cy="1922905"/>
+            <wp:effectExtent l="0" t="0" r="0" b="1270"/>
+            <wp:docPr id="8" name="Picture 8"/>
+            <wp:cNvGraphicFramePr>
+              <a:graphicFrameLocks xmlns:a="http://schemas.openxmlformats.org/drawingml/2006/main" noChangeAspect="1"/>
+            </wp:cNvGraphicFramePr>
+            <a:graphic xmlns:a="http://schemas.openxmlformats.org/drawingml/2006/main">
+              <a:graphicData uri="http://schemas.openxmlformats.org/drawingml/2006/picture">
+                <pic:pic xmlns:pic="http://schemas.openxmlformats.org/drawingml/2006/picture">
+                  <pic:nvPicPr>
+                    <pic:cNvPr id="8" name="CrimeDataChicagoCSV.jpg"/>
+                    <pic:cNvPicPr/>
+                  </pic:nvPicPr>
+                  <pic:blipFill>
+                    <a:blip r:embed="rId9" cstate="print">
+                      <a:extLst>
+                        <a:ext uri="{28A0092B-C50C-407E-A947-70E740481C1C}">
+                          <a14:useLocalDpi xmlns:a14="http://schemas.microsoft.com/office/drawing/2010/main" val="0"/>
+                        </a:ext>
+                      </a:extLst>
+                    </a:blip>
+                    <a:stretch>
+                      <a:fillRect/>
+                    </a:stretch>
+                  </pic:blipFill>
+                  <pic:spPr>
+                    <a:xfrm>
+                      <a:off x="0" y="0"/>
+                      <a:ext cx="4897913" cy="1927465"/>
+                    </a:xfrm>
+                    <a:prstGeom prst="rect">
+                      <a:avLst/>
+                    </a:prstGeom>
+                  </pic:spPr>
+                </pic:pic>
+              </a:graphicData>
+            </a:graphic>
+          </wp:inline>
+        </w:drawing>
+      </w:r>
+    </w:p>
+    <w:p/>
+    <w:p>
+      <w:pPr>
+        <w:rPr>
+          <w:b/>
+          <w:bCs/>
+        </w:rPr>
+      </w:pPr>
+    </w:p>
+    <w:p>
+      <w:pPr>
+        <w:rPr>
+          <w:b/>
+          <w:bCs/>
+        </w:rPr>
+      </w:pPr>
+    </w:p>
+    <w:p>
+      <w:pPr>
+        <w:rPr>
+          <w:b/>
+          <w:bCs/>
+        </w:rPr>
+      </w:pPr>
+    </w:p>
+    <w:p>
+      <w:pPr>
+        <w:rPr>
+          <w:b/>
+          <w:bCs/>
+        </w:rPr>
+      </w:pPr>
+    </w:p>
+    <w:p>
+      <w:pPr>
+        <w:rPr>
+          <w:b/>
+          <w:bCs/>
+        </w:rPr>
+      </w:pPr>
+      <w:r>
+        <w:rPr>
+          <w:b/>
+          <w:bCs/>
+        </w:rPr>
+        <w:t>Load</w:t>
+      </w:r>
+    </w:p>
+    <w:p/>
+    <w:p>
+      <w:r>
+        <w:rPr>
+          <w:noProof/>
+          <w:color w:val="000000"/>
+          <w:bdr w:val="none" w:sz="0" w:space="0" w:color="auto" w:frame="1"/>
+        </w:rPr>
+        <w:drawing>
+          <wp:inline distT="0" distB="0" distL="0" distR="0" wp14:anchorId="20C099A5" wp14:editId="04E32075">
+            <wp:extent cx="4953000" cy="2000250"/>
+            <wp:effectExtent l="0" t="0" r="0" b="0"/>
+            <wp:docPr id="7" name="Picture 7"/>
+            <wp:cNvGraphicFramePr>
+              <a:graphicFrameLocks xmlns:a="http://schemas.openxmlformats.org/drawingml/2006/main" noChangeAspect="1"/>
+            </wp:cNvGraphicFramePr>
+            <a:graphic xmlns:a="http://schemas.openxmlformats.org/drawingml/2006/main">
+              <a:graphicData uri="http://schemas.openxmlformats.org/drawingml/2006/picture">
+                <pic:pic xmlns:pic="http://schemas.openxmlformats.org/drawingml/2006/picture">
+                  <pic:nvPicPr>
+                    <pic:cNvPr id="0" name="Picture 1"/>
+                    <pic:cNvPicPr>
+                      <a:picLocks noChangeAspect="1" noChangeArrowheads="1"/>
+                    </pic:cNvPicPr>
+                  </pic:nvPicPr>
+                  <pic:blipFill>
+                    <a:blip r:embed="rId10">
+                      <a:extLst>
+                        <a:ext uri="{28A0092B-C50C-407E-A947-70E740481C1C}">
+                          <a14:useLocalDpi xmlns:a14="http://schemas.microsoft.com/office/drawing/2010/main" val="0"/>
+                        </a:ext>
+                      </a:extLst>
+                    </a:blip>
+                    <a:srcRect/>
+                    <a:stretch>
+                      <a:fillRect/>
+                    </a:stretch>
+                  </pic:blipFill>
+                  <pic:spPr bwMode="auto">
+                    <a:xfrm>
+                      <a:off x="0" y="0"/>
+                      <a:ext cx="4953000" cy="2000250"/>
+                    </a:xfrm>
+                    <a:prstGeom prst="rect">
+                      <a:avLst/>
+                    </a:prstGeom>
+                    <a:noFill/>
+                    <a:ln>
+                      <a:noFill/>
+                    </a:ln>
+                  </pic:spPr>
+                </pic:pic>
+              </a:graphicData>
+            </a:graphic>
+          </wp:inline>
+        </w:drawing>
+      </w:r>
+    </w:p>
+    <w:p/>
+    <w:p/>
+    <w:p>
+      <w:pPr>
+        <w:rPr>
+          <w:b/>
+          <w:bCs/>
+        </w:rPr>
+      </w:pPr>
+      <w:r>
+        <w:rPr>
+          <w:b/>
+          <w:bCs/>
+        </w:rPr>
+        <w:t>Results</w:t>
+      </w:r>
+    </w:p>
+    <w:p>
+      <w:r>
+        <w:t>Sample quey:</w:t>
+      </w:r>
+    </w:p>
+    <w:p/>
+    <w:p>
+      <w:r>
+        <w:t>select c.name,</w:t>
+      </w:r>
+    </w:p>
+    <w:p>
+      <w:r>
+        <w:tab/>
+        <w:t xml:space="preserve">   c.country,</w:t>
+      </w:r>
+    </w:p>
+    <w:p>
+      <w:r>
+        <w:tab/>
+        <w:t xml:space="preserve">   </w:t>
+      </w:r>
+      <w:proofErr w:type="gramStart"/>
+      <w:r>
+        <w:t>rg.year</w:t>
+      </w:r>
+      <w:proofErr w:type="gramEnd"/>
+      <w:r>
+        <w:t>,</w:t>
+      </w:r>
+    </w:p>
+    <w:p>
+      <w:r>
+        <w:tab/>
+        <w:t xml:space="preserve">   </w:t>
+      </w:r>
+      <w:proofErr w:type="gramStart"/>
+      <w:r>
+        <w:t>cr.type</w:t>
+      </w:r>
+      <w:proofErr w:type="gramEnd"/>
+      <w:r>
+        <w:t>,</w:t>
+      </w:r>
+    </w:p>
+    <w:p>
+      <w:r>
+        <w:tab/>
+        <w:t xml:space="preserve">   count(</w:t>
+      </w:r>
+      <w:proofErr w:type="gramStart"/>
+      <w:r>
+        <w:t>cr.type</w:t>
+      </w:r>
+      <w:proofErr w:type="gramEnd"/>
+      <w:r>
+        <w:t>)</w:t>
+      </w:r>
+    </w:p>
+    <w:p>
+      <w:r>
+        <w:t>from city c</w:t>
+      </w:r>
+    </w:p>
+    <w:p>
+      <w:r>
+        <w:t>inner join registercrime rg</w:t>
+      </w:r>
+    </w:p>
+    <w:p>
+      <w:r>
+        <w:t>on c.id = rg.id_city</w:t>
+      </w:r>
+    </w:p>
+    <w:p>
+      <w:r>
+        <w:t>inner join crimestype cr</w:t>
+      </w:r>
+    </w:p>
+    <w:p>
+      <w:r>
+        <w:t>on rg.id_crime = cr.id</w:t>
+      </w:r>
+    </w:p>
+    <w:p>
+      <w:r>
+        <w:t>group by c.name,</w:t>
+      </w:r>
+    </w:p>
+    <w:p>
+      <w:r>
+        <w:tab/>
+        <w:t xml:space="preserve">   c.country,</w:t>
+      </w:r>
+    </w:p>
+    <w:p>
+      <w:r>
+        <w:tab/>
+        <w:t xml:space="preserve">   </w:t>
+      </w:r>
+      <w:proofErr w:type="gramStart"/>
+      <w:r>
+        <w:t>rg.year</w:t>
+      </w:r>
+      <w:proofErr w:type="gramEnd"/>
+      <w:r>
+        <w:t>,</w:t>
+      </w:r>
+    </w:p>
+    <w:p>
+      <w:r>
+        <w:lastRenderedPageBreak/>
+        <w:tab/>
+        <w:t xml:space="preserve">   </w:t>
+      </w:r>
+      <w:proofErr w:type="gramStart"/>
+      <w:r>
+        <w:t>cr.type</w:t>
+      </w:r>
+      <w:proofErr w:type="gramEnd"/>
+    </w:p>
+    <w:p>
+      <w:r>
+        <w:t xml:space="preserve">order by </w:t>
+      </w:r>
+      <w:proofErr w:type="gramStart"/>
+      <w:r>
+        <w:t>rg.year</w:t>
+      </w:r>
+      <w:proofErr w:type="gramEnd"/>
+    </w:p>
+    <w:p/>
+    <w:p>
+      <w:r>
+        <w:t>Chicago:</w:t>
+      </w:r>
+    </w:p>
+    <w:p>
+      <w:r>
+        <w:rPr>
+          <w:noProof/>
+        </w:rPr>
+        <w:drawing>
+          <wp:inline distT="0" distB="0" distL="0" distR="0" wp14:anchorId="26CFE02A" wp14:editId="7DA9A0A1">
+            <wp:extent cx="5610225" cy="4076700"/>
+            <wp:effectExtent l="0" t="0" r="9525" b="0"/>
+            <wp:docPr id="9" name="Picture 9"/>
+            <wp:cNvGraphicFramePr>
+              <a:graphicFrameLocks xmlns:a="http://schemas.openxmlformats.org/drawingml/2006/main" noChangeAspect="1"/>
+            </wp:cNvGraphicFramePr>
+            <a:graphic xmlns:a="http://schemas.openxmlformats.org/drawingml/2006/main">
+              <a:graphicData uri="http://schemas.openxmlformats.org/drawingml/2006/picture">
+                <pic:pic xmlns:pic="http://schemas.openxmlformats.org/drawingml/2006/picture">
+                  <pic:nvPicPr>
+                    <pic:cNvPr id="0" name="Picture 3"/>
+                    <pic:cNvPicPr>
+                      <a:picLocks noChangeAspect="1" noChangeArrowheads="1"/>
+                    </pic:cNvPicPr>
+                  </pic:nvPicPr>
+                  <pic:blipFill>
+                    <a:blip r:embed="rId11">
+                      <a:extLst>
+                        <a:ext uri="{28A0092B-C50C-407E-A947-70E740481C1C}">
+                          <a14:useLocalDpi xmlns:a14="http://schemas.microsoft.com/office/drawing/2010/main" val="0"/>
+                        </a:ext>
+                      </a:extLst>
+                    </a:blip>
+                    <a:srcRect/>
+                    <a:stretch>
+                      <a:fillRect/>
+                    </a:stretch>
+                  </pic:blipFill>
+                  <pic:spPr bwMode="auto">
+                    <a:xfrm>
+                      <a:off x="0" y="0"/>
+                      <a:ext cx="5610225" cy="4076700"/>
+                    </a:xfrm>
+                    <a:prstGeom prst="rect">
+                      <a:avLst/>
+                    </a:prstGeom>
+                    <a:noFill/>
+                    <a:ln>
+                      <a:noFill/>
+                    </a:ln>
+                  </pic:spPr>
+                </pic:pic>
+              </a:graphicData>
+            </a:graphic>
+          </wp:inline>
+        </w:drawing>
+      </w:r>
+    </w:p>
+    <w:p/>
+    <w:p>
+      <w:r>
+        <w:t>Toronto:</w:t>
+      </w:r>
+    </w:p>
+    <w:p>
+      <w:r>
+        <w:rPr>
+          <w:noProof/>
+        </w:rPr>
+        <w:drawing>
+          <wp:inline distT="0" distB="0" distL="0" distR="0" wp14:anchorId="0E15E795" wp14:editId="5689E602">
+            <wp:extent cx="5612130" cy="2350135"/>
+            <wp:effectExtent l="0" t="0" r="7620" b="0"/>
+            <wp:docPr id="10" name="Picture 10"/>
+            <wp:cNvGraphicFramePr>
+              <a:graphicFrameLocks xmlns:a="http://schemas.openxmlformats.org/drawingml/2006/main" noChangeAspect="1"/>
+            </wp:cNvGraphicFramePr>
+            <a:graphic xmlns:a="http://schemas.openxmlformats.org/drawingml/2006/main">
+              <a:graphicData uri="http://schemas.openxmlformats.org/drawingml/2006/picture">
+                <pic:pic xmlns:pic="http://schemas.openxmlformats.org/drawingml/2006/picture">
+                  <pic:nvPicPr>
+                    <pic:cNvPr id="1" name=""/>
+                    <pic:cNvPicPr/>
+                  </pic:nvPicPr>
+                  <pic:blipFill>
+                    <a:blip r:embed="rId12"/>
+                    <a:stretch>
+                      <a:fillRect/>
+                    </a:stretch>
+                  </pic:blipFill>
+                  <pic:spPr>
+                    <a:xfrm>
+                      <a:off x="0" y="0"/>
+                      <a:ext cx="5612130" cy="2350135"/>
+                    </a:xfrm>
+                    <a:prstGeom prst="rect">
+                      <a:avLst/>
+                    </a:prstGeom>
+                  </pic:spPr>
+                </pic:pic>
+              </a:graphicData>
+            </a:graphic>
+          </wp:inline>
+        </w:drawing>
+      </w:r>
+    </w:p>
+    <w:p/>
+    <w:p/>
+    <w:p>
+      <w:r>
+        <w:t>select (select name</w:t>
+      </w:r>
+    </w:p>
+    <w:p>
+      <w:r>
+        <w:tab/>
+        <w:t xml:space="preserve">   from city where id = c.id_city) as City,</w:t>
+      </w:r>
+    </w:p>
+    <w:p>
+      <w:r>
+        <w:tab/>
+        <w:t xml:space="preserve">   c.year,</w:t>
+      </w:r>
+    </w:p>
+    <w:p>
+      <w:r>
+        <w:tab/>
+        <w:t xml:space="preserve">   c.population</w:t>
+      </w:r>
+    </w:p>
+    <w:p>
+      <w:r>
+        <w:t>from census c;</w:t>
+      </w:r>
+    </w:p>
+    <w:p/>
+    <w:p/>
+    <w:p>
+      <w:r>
+        <w:rPr>
+          <w:noProof/>
+        </w:rPr>
+        <w:drawing>
+          <wp:inline distT="0" distB="0" distL="0" distR="0" wp14:anchorId="554E3351" wp14:editId="34137C66">
+            <wp:extent cx="3724275" cy="1352550"/>
+            <wp:effectExtent l="0" t="0" r="9525" b="0"/>
+            <wp:docPr id="2" name="Picture 2"/>
+            <wp:cNvGraphicFramePr>
+              <a:graphicFrameLocks xmlns:a="http://schemas.openxmlformats.org/drawingml/2006/main" noChangeAspect="1"/>
+            </wp:cNvGraphicFramePr>
+            <a:graphic xmlns:a="http://schemas.openxmlformats.org/drawingml/2006/main">
+              <a:graphicData uri="http://schemas.openxmlformats.org/drawingml/2006/picture">
+                <pic:pic xmlns:pic="http://schemas.openxmlformats.org/drawingml/2006/picture">
+                  <pic:nvPicPr>
+                    <pic:cNvPr id="1" name=""/>
+                    <pic:cNvPicPr/>
+                  </pic:nvPicPr>
+                  <pic:blipFill>
+                    <a:blip r:embed="rId13"/>
+                    <a:stretch>
+                      <a:fillRect/>
+                    </a:stretch>
+                  </pic:blipFill>
+                  <pic:spPr>
+                    <a:xfrm>
+                      <a:off x="0" y="0"/>
                       <a:ext cx="3724275" cy="1352550"/>
                     </a:xfrm>
                     <a:prstGeom prst="rect">
@@ -709,197 +857,252 @@
       </w:r>
     </w:p>
     <w:p/>
-    <w:p/>
-    <w:p>
-      <w:r>
-        <w:t xml:space="preserve">select </w:t>
-      </w:r>
-      <w:proofErr w:type="spellStart"/>
-      <w:r>
-        <w:t>rg</w:t>
-      </w:r>
-      <w:proofErr w:type="spellEnd"/>
-      <w:r>
-        <w:t>."year",</w:t>
-      </w:r>
-    </w:p>
-    <w:p>
-      <w:r>
+    <w:p>
+      <w:pPr>
+        <w:pStyle w:val="NormalWeb"/>
+        <w:spacing w:before="0" w:beforeAutospacing="0" w:after="0" w:afterAutospacing="0"/>
+        <w:rPr>
+          <w:color w:val="000000"/>
+          <w:sz w:val="22"/>
+          <w:szCs w:val="22"/>
+        </w:rPr>
+      </w:pPr>
+      <w:r>
+        <w:rPr>
+          <w:color w:val="000000"/>
+          <w:sz w:val="22"/>
+          <w:szCs w:val="22"/>
+        </w:rPr>
+        <w:t>Features:</w:t>
+      </w:r>
+    </w:p>
+    <w:p>
+      <w:pPr>
+        <w:pStyle w:val="NormalWeb"/>
+        <w:spacing w:before="0" w:beforeAutospacing="0" w:after="0" w:afterAutospacing="0"/>
+      </w:pPr>
+    </w:p>
+    <w:p>
+      <w:pPr>
+        <w:pStyle w:val="NormalWeb"/>
+        <w:spacing w:before="0" w:beforeAutospacing="0" w:after="0" w:afterAutospacing="0"/>
+      </w:pPr>
+      <w:r>
+        <w:rPr>
+          <w:color w:val="000000"/>
+          <w:sz w:val="22"/>
+          <w:szCs w:val="22"/>
+        </w:rPr>
+        <w:t>PostgreSQL database</w:t>
+      </w:r>
+    </w:p>
+    <w:p>
+      <w:pPr>
+        <w:pStyle w:val="NormalWeb"/>
+        <w:spacing w:before="0" w:beforeAutospacing="0" w:after="0" w:afterAutospacing="0"/>
+      </w:pPr>
+      <w:r>
+        <w:rPr>
+          <w:color w:val="000000"/>
+          <w:sz w:val="22"/>
+          <w:szCs w:val="22"/>
+        </w:rPr>
+        <w:t>ERD designed in Visual Paradigm</w:t>
+      </w:r>
+    </w:p>
+    <w:p>
+      <w:pPr>
+        <w:pStyle w:val="NormalWeb"/>
+        <w:spacing w:before="0" w:beforeAutospacing="0" w:after="0" w:afterAutospacing="0"/>
+      </w:pPr>
+      <w:r>
+        <w:rPr>
+          <w:color w:val="000000"/>
+          <w:sz w:val="22"/>
+          <w:szCs w:val="22"/>
+        </w:rPr>
+        <w:t>Python with libraries:</w:t>
+      </w:r>
+    </w:p>
+    <w:p>
+      <w:pPr>
+        <w:pStyle w:val="NormalWeb"/>
+        <w:spacing w:before="0" w:beforeAutospacing="0" w:after="0" w:afterAutospacing="0"/>
+      </w:pPr>
+      <w:r>
+        <w:rPr>
+          <w:rStyle w:val="apple-tab-span"/>
+          <w:color w:val="000000"/>
+          <w:sz w:val="22"/>
+          <w:szCs w:val="22"/>
+        </w:rPr>
         <w:tab/>
-        <w:t xml:space="preserve">   count(</w:t>
-      </w:r>
-      <w:proofErr w:type="spellStart"/>
-      <w:proofErr w:type="gramStart"/>
-      <w:r>
-        <w:t>rg.year</w:t>
-      </w:r>
-      <w:proofErr w:type="spellEnd"/>
-      <w:proofErr w:type="gramEnd"/>
-      <w:r>
-        <w:t>) as "Number of crimes" ,</w:t>
-      </w:r>
-    </w:p>
-    <w:p>
-      <w:r>
+      </w:r>
+      <w:r>
+        <w:rPr>
+          <w:color w:val="000000"/>
+          <w:sz w:val="22"/>
+          <w:szCs w:val="22"/>
+        </w:rPr>
+        <w:t>Pandas,</w:t>
+      </w:r>
+    </w:p>
+    <w:p>
+      <w:pPr>
+        <w:pStyle w:val="NormalWeb"/>
+        <w:spacing w:before="0" w:beforeAutospacing="0" w:after="0" w:afterAutospacing="0"/>
+      </w:pPr>
+      <w:r>
+        <w:rPr>
+          <w:rStyle w:val="apple-tab-span"/>
+          <w:color w:val="000000"/>
+          <w:sz w:val="22"/>
+          <w:szCs w:val="22"/>
+        </w:rPr>
         <w:tab/>
-        <w:t xml:space="preserve">   population </w:t>
-      </w:r>
-    </w:p>
-    <w:p>
-      <w:r>
-        <w:t xml:space="preserve">from </w:t>
-      </w:r>
-      <w:proofErr w:type="spellStart"/>
-      <w:r>
-        <w:t>registercrime</w:t>
-      </w:r>
-      <w:proofErr w:type="spellEnd"/>
-      <w:r>
-        <w:t xml:space="preserve"> </w:t>
-      </w:r>
-      <w:proofErr w:type="spellStart"/>
-      <w:r>
-        <w:t>rg</w:t>
-      </w:r>
-      <w:proofErr w:type="spellEnd"/>
-    </w:p>
-    <w:p>
-      <w:r>
-        <w:t xml:space="preserve">left join census </w:t>
-      </w:r>
-      <w:proofErr w:type="spellStart"/>
-      <w:r>
-        <w:t>cen</w:t>
-      </w:r>
-      <w:proofErr w:type="spellEnd"/>
-    </w:p>
-    <w:p>
-      <w:r>
-        <w:t xml:space="preserve">on </w:t>
-      </w:r>
-      <w:proofErr w:type="spellStart"/>
-      <w:r>
-        <w:t>rg.id_city</w:t>
-      </w:r>
-      <w:proofErr w:type="spellEnd"/>
-      <w:r>
-        <w:t xml:space="preserve"> = </w:t>
-      </w:r>
-      <w:proofErr w:type="spellStart"/>
-      <w:r>
-        <w:t>cen.id_city</w:t>
-      </w:r>
-      <w:proofErr w:type="spellEnd"/>
-    </w:p>
-    <w:p>
-      <w:r>
-        <w:t xml:space="preserve">and </w:t>
-      </w:r>
-      <w:proofErr w:type="spellStart"/>
-      <w:proofErr w:type="gramStart"/>
-      <w:r>
-        <w:t>rg.year</w:t>
-      </w:r>
-      <w:proofErr w:type="spellEnd"/>
-      <w:proofErr w:type="gramEnd"/>
-      <w:r>
-        <w:t xml:space="preserve"> = </w:t>
-      </w:r>
-      <w:proofErr w:type="spellStart"/>
-      <w:r>
-        <w:t>cen.year</w:t>
-      </w:r>
-      <w:proofErr w:type="spellEnd"/>
-    </w:p>
-    <w:p>
-      <w:r>
-        <w:t xml:space="preserve">group by </w:t>
-      </w:r>
-      <w:proofErr w:type="spellStart"/>
-      <w:proofErr w:type="gramStart"/>
-      <w:r>
-        <w:t>rg.year</w:t>
-      </w:r>
-      <w:proofErr w:type="spellEnd"/>
-      <w:proofErr w:type="gramEnd"/>
-      <w:r>
-        <w:t>,</w:t>
-      </w:r>
-    </w:p>
-    <w:p>
-      <w:r>
+      </w:r>
+      <w:r>
+        <w:rPr>
+          <w:color w:val="000000"/>
+          <w:sz w:val="22"/>
+          <w:szCs w:val="22"/>
+        </w:rPr>
+        <w:t>Sqlalchemy</w:t>
+      </w:r>
+    </w:p>
+    <w:p>
+      <w:pPr>
+        <w:pStyle w:val="NormalWeb"/>
+        <w:spacing w:before="0" w:beforeAutospacing="0" w:after="0" w:afterAutospacing="0"/>
+      </w:pPr>
+      <w:r>
+        <w:rPr>
+          <w:rStyle w:val="apple-tab-span"/>
+          <w:color w:val="000000"/>
+          <w:sz w:val="22"/>
+          <w:szCs w:val="22"/>
+        </w:rPr>
         <w:tab/>
       </w:r>
       <w:r>
+        <w:rPr>
+          <w:color w:val="000000"/>
+          <w:sz w:val="22"/>
+          <w:szCs w:val="22"/>
+        </w:rPr>
+        <w:t>Json, </w:t>
+      </w:r>
+    </w:p>
+    <w:p>
+      <w:pPr>
+        <w:pStyle w:val="NormalWeb"/>
+        <w:spacing w:before="0" w:beforeAutospacing="0" w:after="0" w:afterAutospacing="0"/>
+      </w:pPr>
+      <w:r>
+        <w:rPr>
+          <w:rStyle w:val="apple-tab-span"/>
+          <w:color w:val="000000"/>
+          <w:sz w:val="22"/>
+          <w:szCs w:val="22"/>
+        </w:rPr>
         <w:tab/>
-        <w:t xml:space="preserve"> </w:t>
-      </w:r>
-      <w:proofErr w:type="spellStart"/>
-      <w:proofErr w:type="gramStart"/>
-      <w:r>
-        <w:t>cen.population</w:t>
-      </w:r>
-      <w:proofErr w:type="spellEnd"/>
-      <w:proofErr w:type="gramEnd"/>
-      <w:r>
-        <w:t xml:space="preserve"> </w:t>
-      </w:r>
-    </w:p>
-    <w:p>
-      <w:r>
-        <w:t xml:space="preserve">order by </w:t>
-      </w:r>
-      <w:proofErr w:type="spellStart"/>
-      <w:proofErr w:type="gramStart"/>
-      <w:r>
-        <w:t>rg.year</w:t>
-      </w:r>
-      <w:proofErr w:type="spellEnd"/>
-      <w:proofErr w:type="gramEnd"/>
-    </w:p>
-    <w:p>
-      <w:r>
-        <w:rPr>
-          <w:noProof/>
-        </w:rPr>
-        <w:lastRenderedPageBreak/>
-        <w:drawing>
-          <wp:inline distT="0" distB="0" distL="0" distR="0" wp14:anchorId="4011B67D" wp14:editId="0292A3BE">
-            <wp:extent cx="3505200" cy="2857500"/>
-            <wp:effectExtent l="0" t="0" r="0" b="0"/>
-            <wp:docPr id="3" name="Picture 3"/>
-            <wp:cNvGraphicFramePr>
-              <a:graphicFrameLocks xmlns:a="http://schemas.openxmlformats.org/drawingml/2006/main" noChangeAspect="1"/>
-            </wp:cNvGraphicFramePr>
-            <a:graphic xmlns:a="http://schemas.openxmlformats.org/drawingml/2006/main">
-              <a:graphicData uri="http://schemas.openxmlformats.org/drawingml/2006/picture">
-                <pic:pic xmlns:pic="http://schemas.openxmlformats.org/drawingml/2006/picture">
-                  <pic:nvPicPr>
-                    <pic:cNvPr id="1" name=""/>
-                    <pic:cNvPicPr/>
-                  </pic:nvPicPr>
-                  <pic:blipFill>
-                    <a:blip r:embed="rId9"/>
-                    <a:stretch>
-                      <a:fillRect/>
-                    </a:stretch>
-                  </pic:blipFill>
-                  <pic:spPr>
-                    <a:xfrm>
-                      <a:off x="0" y="0"/>
-                      <a:ext cx="3505200" cy="2857500"/>
-                    </a:xfrm>
-                    <a:prstGeom prst="rect">
-                      <a:avLst/>
-                    </a:prstGeom>
-                  </pic:spPr>
-                </pic:pic>
-              </a:graphicData>
-            </a:graphic>
-          </wp:inline>
-        </w:drawing>
-      </w:r>
-    </w:p>
+      </w:r>
+      <w:r>
+        <w:rPr>
+          <w:color w:val="000000"/>
+          <w:sz w:val="22"/>
+          <w:szCs w:val="22"/>
+        </w:rPr>
+        <w:t>Requests</w:t>
+      </w:r>
+    </w:p>
+    <w:p/>
+    <w:p/>
+    <w:p>
+      <w:pPr>
+        <w:pStyle w:val="NormalWeb"/>
+        <w:spacing w:before="0" w:beforeAutospacing="0" w:after="0" w:afterAutospacing="0"/>
+      </w:pPr>
+      <w:r>
+        <w:rPr>
+          <w:color w:val="000000"/>
+          <w:sz w:val="22"/>
+          <w:szCs w:val="22"/>
+        </w:rPr>
+        <w:t>By:</w:t>
+      </w:r>
+    </w:p>
+    <w:p>
+      <w:pPr>
+        <w:pStyle w:val="NormalWeb"/>
+        <w:spacing w:before="0" w:beforeAutospacing="0" w:after="0" w:afterAutospacing="0"/>
+      </w:pPr>
+      <w:r>
+        <w:rPr>
+          <w:rStyle w:val="apple-tab-span"/>
+          <w:color w:val="000000"/>
+          <w:sz w:val="22"/>
+          <w:szCs w:val="22"/>
+        </w:rPr>
+        <w:tab/>
+      </w:r>
+      <w:r>
+        <w:rPr>
+          <w:color w:val="000000"/>
+          <w:sz w:val="22"/>
+          <w:szCs w:val="22"/>
+        </w:rPr>
+        <w:t>Manoel,</w:t>
+      </w:r>
+    </w:p>
+    <w:p>
+      <w:pPr>
+        <w:pStyle w:val="NormalWeb"/>
+        <w:spacing w:before="0" w:beforeAutospacing="0" w:after="0" w:afterAutospacing="0"/>
+      </w:pPr>
+      <w:r>
+        <w:rPr>
+          <w:rStyle w:val="apple-tab-span"/>
+          <w:color w:val="000000"/>
+          <w:sz w:val="22"/>
+          <w:szCs w:val="22"/>
+        </w:rPr>
+        <w:tab/>
+      </w:r>
+      <w:r>
+        <w:rPr>
+          <w:color w:val="000000"/>
+          <w:sz w:val="22"/>
+          <w:szCs w:val="22"/>
+        </w:rPr>
+        <w:t>Mir,</w:t>
+      </w:r>
+    </w:p>
+    <w:p>
+      <w:pPr>
+        <w:pStyle w:val="NormalWeb"/>
+        <w:spacing w:before="0" w:beforeAutospacing="0" w:after="0" w:afterAutospacing="0"/>
+      </w:pPr>
+      <w:r>
+        <w:rPr>
+          <w:rStyle w:val="apple-tab-span"/>
+          <w:color w:val="000000"/>
+          <w:sz w:val="22"/>
+          <w:szCs w:val="22"/>
+        </w:rPr>
+        <w:tab/>
+      </w:r>
+      <w:r>
+        <w:rPr>
+          <w:color w:val="000000"/>
+          <w:sz w:val="22"/>
+          <w:szCs w:val="22"/>
+        </w:rPr>
+        <w:t>Banafshe</w:t>
+      </w:r>
+    </w:p>
+    <w:p/>
+    <w:p/>
     <w:sectPr>
       <w:pgSz w:w="12240" w:h="15840"/>
       <w:pgMar w:top="1417" w:right="1701" w:bottom="1417" w:left="1701" w:header="708" w:footer="708" w:gutter="0"/>

</xml_diff>

<commit_message>
creating report about the ELT project
</commit_message>
<xml_diff>
--- a/Report/report_doc.docx
+++ b/Report/report_doc.docx
@@ -42,8 +42,6 @@
         </w:rPr>
         <w:t>for different</w:t>
       </w:r>
-      <w:bookmarkStart w:id="0" w:name="_GoBack"/>
-      <w:bookmarkEnd w:id="0"/>
       <w:r>
         <w:rPr>
           <w:rFonts w:ascii="Times New Roman" w:eastAsia="Times New Roman" w:hAnsi="Times New Roman" w:cs="Times New Roman"/>
@@ -120,7 +118,39 @@
           <w:color w:val="000000"/>
           <w:lang w:eastAsia="en-CA"/>
         </w:rPr>
-        <w:t xml:space="preserve"> In this case, we chose data set from Toronto, Vancouver and Chicago.</w:t>
+        <w:t xml:space="preserve"> In this case, we chose </w:t>
+      </w:r>
+      <w:r>
+        <w:rPr>
+          <w:rFonts w:ascii="Times New Roman" w:eastAsia="Times New Roman" w:hAnsi="Times New Roman" w:cs="Times New Roman"/>
+          <w:color w:val="000000"/>
+          <w:lang w:eastAsia="en-CA"/>
+        </w:rPr>
+        <w:t xml:space="preserve">some </w:t>
+      </w:r>
+      <w:r>
+        <w:rPr>
+          <w:rFonts w:ascii="Times New Roman" w:eastAsia="Times New Roman" w:hAnsi="Times New Roman" w:cs="Times New Roman"/>
+          <w:color w:val="000000"/>
+          <w:lang w:eastAsia="en-CA"/>
+        </w:rPr>
+        <w:t>data set from Toronto, Vancouver</w:t>
+      </w:r>
+      <w:r>
+        <w:rPr>
+          <w:rFonts w:ascii="Times New Roman" w:eastAsia="Times New Roman" w:hAnsi="Times New Roman" w:cs="Times New Roman"/>
+          <w:color w:val="000000"/>
+          <w:lang w:eastAsia="en-CA"/>
+        </w:rPr>
+        <w:t>,</w:t>
+      </w:r>
+      <w:r>
+        <w:rPr>
+          <w:rFonts w:ascii="Times New Roman" w:eastAsia="Times New Roman" w:hAnsi="Times New Roman" w:cs="Times New Roman"/>
+          <w:color w:val="000000"/>
+          <w:lang w:eastAsia="en-CA"/>
+        </w:rPr>
+        <w:t xml:space="preserve"> and Chicago.</w:t>
       </w:r>
     </w:p>
     <w:p/>
@@ -192,16 +222,23 @@
         <w:t>Extract</w:t>
       </w:r>
     </w:p>
-    <w:p/>
-    <w:p>
-      <w:r>
-        <w:t>Data set</w:t>
-      </w:r>
-    </w:p>
-    <w:p/>
+    <w:p>
+      <w:r>
+        <w:t>The data sets were extracted from different sources, for instance:</w:t>
+      </w:r>
+    </w:p>
     <w:p>
       <w:r>
         <w:t xml:space="preserve">Wikipedia: </w:t>
+      </w:r>
+      <w:r>
+        <w:t xml:space="preserve"> This was </w:t>
+      </w:r>
+      <w:r>
+        <w:t>a</w:t>
+      </w:r>
+      <w:r>
+        <w:t xml:space="preserve"> source where we found Toronto census from 2001 to 2016</w:t>
       </w:r>
     </w:p>
     <w:p>
@@ -231,6 +268,21 @@
       <w:r>
         <w:t>CSV:</w:t>
       </w:r>
+      <w:r>
+        <w:t xml:space="preserve"> Two </w:t>
+      </w:r>
+      <w:r>
+        <w:t>CSV</w:t>
+      </w:r>
+      <w:r>
+        <w:t xml:space="preserve"> files were downloaded from these links</w:t>
+      </w:r>
+      <w:r>
+        <w:t xml:space="preserve"> that track crime from Chicago (USA) and Vancouver (Canada) cities</w:t>
+      </w:r>
+      <w:r>
+        <w:t>:</w:t>
+      </w:r>
     </w:p>
     <w:p>
       <w:hyperlink r:id="rId6" w:history="1">
@@ -243,10 +295,28 @@
         </w:r>
       </w:hyperlink>
     </w:p>
+    <w:p>
+      <w:r>
+        <w:rPr>
+          <w:color w:val="000000"/>
+          <w:u w:val="single"/>
+        </w:rPr>
+        <w:t>https://data.vancouver.ca/datacatalogue/crime-data.htm</w:t>
+      </w:r>
+    </w:p>
     <w:p/>
     <w:p>
       <w:r>
         <w:t>API return JSON:</w:t>
+      </w:r>
+      <w:r>
+        <w:t xml:space="preserve"> This an API created by me (Manoel) which can be viewed with more detail here. Moreover, this API return</w:t>
+      </w:r>
+      <w:r>
+        <w:t>s</w:t>
+      </w:r>
+      <w:r>
+        <w:t xml:space="preserve"> some main crimes in Toronto from 2004 to 2018</w:t>
       </w:r>
     </w:p>
     <w:p>
@@ -274,6 +344,62 @@
     <w:p>
       <w:r>
         <w:t>HTML</w:t>
+      </w:r>
+      <w:r>
+        <w:t xml:space="preserve"> -&gt; Database</w:t>
+      </w:r>
+    </w:p>
+    <w:p>
+      <w:r>
+        <w:t xml:space="preserve">This </w:t>
+      </w:r>
+      <w:r>
+        <w:t xml:space="preserve">image below </w:t>
+      </w:r>
+      <w:r>
+        <w:t>was a table found in a</w:t>
+      </w:r>
+      <w:r>
+        <w:t>n</w:t>
+      </w:r>
+      <w:r>
+        <w:t xml:space="preserve"> HTML page</w:t>
+      </w:r>
+      <w:r>
+        <w:t xml:space="preserve"> (Wiki)</w:t>
+      </w:r>
+      <w:r>
+        <w:t xml:space="preserve"> which was cleansing to extract data from the </w:t>
+      </w:r>
+      <w:r>
+        <w:t xml:space="preserve">correct </w:t>
+      </w:r>
+      <w:r>
+        <w:t>columns and ro</w:t>
+      </w:r>
+      <w:r>
+        <w:t>ws</w:t>
+      </w:r>
+      <w:r>
+        <w:t>. Furthermore, the values found inside th</w:t>
+      </w:r>
+      <w:r>
+        <w:t>is</w:t>
+      </w:r>
+      <w:r>
+        <w:t xml:space="preserve"> </w:t>
+      </w:r>
+      <w:r>
+        <w:t>HTML</w:t>
+      </w:r>
+      <w:r>
+        <w:t xml:space="preserve"> was cast to float</w:t>
+      </w:r>
+      <w:r>
+        <w:t xml:space="preserve"> data type</w:t>
+      </w:r>
+      <w:r>
+        <w:t>, then they could be inserted to database.</w:t>
       </w:r>
     </w:p>
     <w:p>
@@ -322,6 +448,25 @@
       <w:r>
         <w:t>JSON</w:t>
       </w:r>
+      <w:r>
+        <w:t xml:space="preserve"> -&gt; Database</w:t>
+      </w:r>
+    </w:p>
+    <w:p>
+      <w:r>
+        <w:t xml:space="preserve">We iterate with the necessary keys to insert into database. Moreover, the key called </w:t>
+      </w:r>
+      <w:proofErr w:type="spellStart"/>
+      <w:r>
+        <w:t>Orcurrence_Date</w:t>
+      </w:r>
+      <w:proofErr w:type="spellEnd"/>
+      <w:r>
+        <w:t xml:space="preserve"> </w:t>
+      </w:r>
+      <w:r>
+        <w:t>has values in this format “2004-01-01T05:00:00:000Z”. For this reason, all values of this key were split in day, month and year inside the python code before inserted into database.</w:t>
+      </w:r>
     </w:p>
     <w:p>
       <w:r>
@@ -370,12 +515,21 @@
       <w:r>
         <w:t>CSV</w:t>
       </w:r>
+      <w:r>
+        <w:t xml:space="preserve"> -&gt; Database</w:t>
+      </w:r>
+    </w:p>
+    <w:p>
+      <w:r>
+        <w:t>The number of lines of each CSV has more than 200k rows.</w:t>
+      </w:r>
     </w:p>
     <w:p>
       <w:r>
         <w:rPr>
           <w:noProof/>
         </w:rPr>
+        <w:lastRenderedPageBreak/>
         <w:drawing>
           <wp:inline distT="0" distB="0" distL="0" distR="0" wp14:anchorId="3CAB723F" wp14:editId="2A6D570A">
             <wp:extent cx="4886325" cy="1922905"/>
@@ -419,7 +573,6 @@
         </w:drawing>
       </w:r>
     </w:p>
-    <w:p/>
     <w:p>
       <w:pPr>
         <w:rPr>
@@ -435,39 +588,36 @@
           <w:bCs/>
         </w:rPr>
       </w:pPr>
-    </w:p>
-    <w:p>
-      <w:pPr>
+      <w:r>
         <w:rPr>
           <w:b/>
           <w:bCs/>
         </w:rPr>
-      </w:pPr>
-    </w:p>
-    <w:p>
-      <w:pPr>
-        <w:rPr>
-          <w:b/>
-          <w:bCs/>
-        </w:rPr>
-      </w:pPr>
-    </w:p>
-    <w:p>
-      <w:pPr>
-        <w:rPr>
-          <w:b/>
-          <w:bCs/>
-        </w:rPr>
-      </w:pPr>
-      <w:r>
-        <w:rPr>
-          <w:b/>
-          <w:bCs/>
-        </w:rPr>
         <w:t>Load</w:t>
       </w:r>
     </w:p>
-    <w:p/>
+    <w:p>
+      <w:r>
+        <w:t xml:space="preserve">At the beginning of this project, I designed this ERD </w:t>
+      </w:r>
+      <w:r>
+        <w:t xml:space="preserve">below </w:t>
+      </w:r>
+      <w:r>
+        <w:t>to retrieve our data</w:t>
+      </w:r>
+      <w:r>
+        <w:t xml:space="preserve"> set</w:t>
+      </w:r>
+      <w:r>
+        <w:t>.</w:t>
+      </w:r>
+    </w:p>
+    <w:p>
+      <w:r>
+        <w:t xml:space="preserve">It was designed to follow the 1st,2nd,3rd normal forms. </w:t>
+      </w:r>
+    </w:p>
     <w:p>
       <w:r>
         <w:rPr>
@@ -526,7 +676,6 @@
       </w:r>
     </w:p>
     <w:p/>
-    <w:p/>
     <w:p>
       <w:pPr>
         <w:rPr>
@@ -544,19 +693,25 @@
     </w:p>
     <w:p>
       <w:r>
-        <w:t>Sample quey:</w:t>
-      </w:r>
-    </w:p>
-    <w:p/>
+        <w:t xml:space="preserve">Based on the results loaded in our database, we can do some analysis, for instance, discover how many crimes happened in </w:t>
+      </w:r>
+      <w:bookmarkStart w:id="0" w:name="_GoBack"/>
+      <w:bookmarkEnd w:id="0"/>
+      <w:r>
+        <w:t>a specific</w:t>
+      </w:r>
+      <w:r>
+        <w:t xml:space="preserve"> year in each city.</w:t>
+      </w:r>
+    </w:p>
+    <w:p>
+      <w:r>
+        <w:t>Below is a sample, however, it is possible to see more queries here:</w:t>
+      </w:r>
+    </w:p>
     <w:p>
       <w:r>
         <w:t>select c.name,</w:t>
-      </w:r>
-    </w:p>
-    <w:p>
-      <w:r>
-        <w:tab/>
-        <w:t xml:space="preserve">   c.country,</w:t>
       </w:r>
     </w:p>
     <w:p>
@@ -564,11 +719,11 @@
         <w:tab/>
         <w:t xml:space="preserve">   </w:t>
       </w:r>
-      <w:proofErr w:type="gramStart"/>
-      <w:r>
-        <w:t>rg.year</w:t>
-      </w:r>
-      <w:proofErr w:type="gramEnd"/>
+      <w:proofErr w:type="spellStart"/>
+      <w:r>
+        <w:t>c.country</w:t>
+      </w:r>
+      <w:proofErr w:type="spellEnd"/>
       <w:r>
         <w:t>,</w:t>
       </w:r>
@@ -578,10 +733,28 @@
         <w:tab/>
         <w:t xml:space="preserve">   </w:t>
       </w:r>
+      <w:proofErr w:type="spellStart"/>
       <w:proofErr w:type="gramStart"/>
       <w:r>
+        <w:t>rg.year</w:t>
+      </w:r>
+      <w:proofErr w:type="spellEnd"/>
+      <w:proofErr w:type="gramEnd"/>
+      <w:r>
+        <w:t>,</w:t>
+      </w:r>
+    </w:p>
+    <w:p>
+      <w:r>
+        <w:tab/>
+        <w:t xml:space="preserve">   </w:t>
+      </w:r>
+      <w:proofErr w:type="spellStart"/>
+      <w:proofErr w:type="gramStart"/>
+      <w:r>
         <w:t>cr.type</w:t>
       </w:r>
+      <w:proofErr w:type="spellEnd"/>
       <w:proofErr w:type="gramEnd"/>
       <w:r>
         <w:t>,</w:t>
@@ -592,10 +765,12 @@
         <w:tab/>
         <w:t xml:space="preserve">   count(</w:t>
       </w:r>
+      <w:proofErr w:type="spellStart"/>
       <w:proofErr w:type="gramStart"/>
       <w:r>
         <w:t>cr.type</w:t>
       </w:r>
+      <w:proofErr w:type="spellEnd"/>
       <w:proofErr w:type="gramEnd"/>
       <w:r>
         <w:t>)</w:t>
@@ -608,33 +783,67 @@
     </w:p>
     <w:p>
       <w:r>
-        <w:t>inner join registercrime rg</w:t>
-      </w:r>
-    </w:p>
-    <w:p>
-      <w:r>
-        <w:t>on c.id = rg.id_city</w:t>
-      </w:r>
-    </w:p>
-    <w:p>
-      <w:r>
-        <w:t>inner join crimestype cr</w:t>
-      </w:r>
-    </w:p>
-    <w:p>
-      <w:r>
-        <w:t>on rg.id_crime = cr.id</w:t>
+        <w:lastRenderedPageBreak/>
+        <w:t xml:space="preserve">inner join </w:t>
+      </w:r>
+      <w:proofErr w:type="spellStart"/>
+      <w:r>
+        <w:t>registercrime</w:t>
+      </w:r>
+      <w:proofErr w:type="spellEnd"/>
+      <w:r>
+        <w:t xml:space="preserve"> </w:t>
+      </w:r>
+      <w:proofErr w:type="spellStart"/>
+      <w:r>
+        <w:t>rg</w:t>
+      </w:r>
+      <w:proofErr w:type="spellEnd"/>
+    </w:p>
+    <w:p>
+      <w:r>
+        <w:t xml:space="preserve">on c.id = </w:t>
+      </w:r>
+      <w:proofErr w:type="spellStart"/>
+      <w:r>
+        <w:t>rg.id_city</w:t>
+      </w:r>
+      <w:proofErr w:type="spellEnd"/>
+    </w:p>
+    <w:p>
+      <w:r>
+        <w:t xml:space="preserve">inner join </w:t>
+      </w:r>
+      <w:proofErr w:type="spellStart"/>
+      <w:r>
+        <w:t>crimestype</w:t>
+      </w:r>
+      <w:proofErr w:type="spellEnd"/>
+      <w:r>
+        <w:t xml:space="preserve"> </w:t>
+      </w:r>
+      <w:proofErr w:type="spellStart"/>
+      <w:r>
+        <w:t>cr</w:t>
+      </w:r>
+      <w:proofErr w:type="spellEnd"/>
+    </w:p>
+    <w:p>
+      <w:r>
+        <w:t xml:space="preserve">on </w:t>
+      </w:r>
+      <w:proofErr w:type="spellStart"/>
+      <w:r>
+        <w:t>rg.id_crime</w:t>
+      </w:r>
+      <w:proofErr w:type="spellEnd"/>
+      <w:r>
+        <w:t xml:space="preserve"> = cr.id</w:t>
       </w:r>
     </w:p>
     <w:p>
       <w:r>
         <w:t>group by c.name,</w:t>
-      </w:r>
-    </w:p>
-    <w:p>
-      <w:r>
-        <w:tab/>
-        <w:t xml:space="preserve">   c.country,</w:t>
       </w:r>
     </w:p>
     <w:p>
@@ -642,35 +851,54 @@
         <w:tab/>
         <w:t xml:space="preserve">   </w:t>
       </w:r>
-      <w:proofErr w:type="gramStart"/>
-      <w:r>
-        <w:t>rg.year</w:t>
-      </w:r>
-      <w:proofErr w:type="gramEnd"/>
+      <w:proofErr w:type="spellStart"/>
+      <w:r>
+        <w:t>c.country</w:t>
+      </w:r>
+      <w:proofErr w:type="spellEnd"/>
       <w:r>
         <w:t>,</w:t>
       </w:r>
     </w:p>
     <w:p>
       <w:r>
-        <w:lastRenderedPageBreak/>
         <w:tab/>
         <w:t xml:space="preserve">   </w:t>
       </w:r>
+      <w:proofErr w:type="spellStart"/>
       <w:proofErr w:type="gramStart"/>
       <w:r>
+        <w:t>rg.year</w:t>
+      </w:r>
+      <w:proofErr w:type="spellEnd"/>
+      <w:proofErr w:type="gramEnd"/>
+      <w:r>
+        <w:t>,</w:t>
+      </w:r>
+    </w:p>
+    <w:p>
+      <w:r>
+        <w:tab/>
+        <w:t xml:space="preserve">   </w:t>
+      </w:r>
+      <w:proofErr w:type="spellStart"/>
+      <w:proofErr w:type="gramStart"/>
+      <w:r>
         <w:t>cr.type</w:t>
       </w:r>
+      <w:proofErr w:type="spellEnd"/>
       <w:proofErr w:type="gramEnd"/>
     </w:p>
     <w:p>
       <w:r>
         <w:t xml:space="preserve">order by </w:t>
       </w:r>
+      <w:proofErr w:type="spellStart"/>
       <w:proofErr w:type="gramStart"/>
       <w:r>
         <w:t>rg.year</w:t>
       </w:r>
+      <w:proofErr w:type="spellEnd"/>
       <w:proofErr w:type="gramEnd"/>
     </w:p>
     <w:p/>
@@ -745,6 +973,7 @@
         <w:rPr>
           <w:noProof/>
         </w:rPr>
+        <w:lastRenderedPageBreak/>
         <w:drawing>
           <wp:inline distT="0" distB="0" distL="0" distR="0" wp14:anchorId="0E15E795" wp14:editId="5689E602">
             <wp:extent cx="5612130" cy="2350135"/>
@@ -783,47 +1012,22 @@
       </w:r>
     </w:p>
     <w:p/>
+    <w:p>
+      <w:r>
+        <w:t>Vancouver:</w:t>
+      </w:r>
+    </w:p>
     <w:p/>
     <w:p>
       <w:r>
-        <w:t>select (select name</w:t>
-      </w:r>
-    </w:p>
-    <w:p>
-      <w:r>
-        <w:tab/>
-        <w:t xml:space="preserve">   from city where id = c.id_city) as City,</w:t>
-      </w:r>
-    </w:p>
-    <w:p>
-      <w:r>
-        <w:tab/>
-        <w:t xml:space="preserve">   c.year,</w:t>
-      </w:r>
-    </w:p>
-    <w:p>
-      <w:r>
-        <w:tab/>
-        <w:t xml:space="preserve">   c.population</w:t>
-      </w:r>
-    </w:p>
-    <w:p>
-      <w:r>
-        <w:t>from census c;</w:t>
-      </w:r>
-    </w:p>
-    <w:p/>
-    <w:p/>
-    <w:p>
-      <w:r>
         <w:rPr>
           <w:noProof/>
         </w:rPr>
         <w:drawing>
-          <wp:inline distT="0" distB="0" distL="0" distR="0" wp14:anchorId="554E3351" wp14:editId="34137C66">
-            <wp:extent cx="3724275" cy="1352550"/>
-            <wp:effectExtent l="0" t="0" r="9525" b="0"/>
-            <wp:docPr id="2" name="Picture 2"/>
+          <wp:inline distT="0" distB="0" distL="0" distR="0" wp14:anchorId="6246175F" wp14:editId="1ACDE463">
+            <wp:extent cx="5612130" cy="4556125"/>
+            <wp:effectExtent l="0" t="0" r="7620" b="0"/>
+            <wp:docPr id="1" name="Picture 1"/>
             <wp:cNvGraphicFramePr>
               <a:graphicFrameLocks xmlns:a="http://schemas.openxmlformats.org/drawingml/2006/main" noChangeAspect="1"/>
             </wp:cNvGraphicFramePr>
@@ -843,6 +1047,101 @@
                   <pic:spPr>
                     <a:xfrm>
                       <a:off x="0" y="0"/>
+                      <a:ext cx="5612130" cy="4556125"/>
+                    </a:xfrm>
+                    <a:prstGeom prst="rect">
+                      <a:avLst/>
+                    </a:prstGeom>
+                  </pic:spPr>
+                </pic:pic>
+              </a:graphicData>
+            </a:graphic>
+          </wp:inline>
+        </w:drawing>
+      </w:r>
+    </w:p>
+    <w:p/>
+    <w:p>
+      <w:r>
+        <w:lastRenderedPageBreak/>
+        <w:t>select (select name</w:t>
+      </w:r>
+    </w:p>
+    <w:p>
+      <w:r>
+        <w:tab/>
+        <w:t xml:space="preserve">   from city where id = </w:t>
+      </w:r>
+      <w:proofErr w:type="spellStart"/>
+      <w:r>
+        <w:t>c.id_city</w:t>
+      </w:r>
+      <w:proofErr w:type="spellEnd"/>
+      <w:r>
+        <w:t>) as City,</w:t>
+      </w:r>
+    </w:p>
+    <w:p>
+      <w:r>
+        <w:tab/>
+        <w:t xml:space="preserve">   </w:t>
+      </w:r>
+      <w:proofErr w:type="spellStart"/>
+      <w:r>
+        <w:t>c.year</w:t>
+      </w:r>
+      <w:proofErr w:type="spellEnd"/>
+      <w:r>
+        <w:t>,</w:t>
+      </w:r>
+    </w:p>
+    <w:p>
+      <w:r>
+        <w:tab/>
+        <w:t xml:space="preserve">   </w:t>
+      </w:r>
+      <w:proofErr w:type="spellStart"/>
+      <w:r>
+        <w:t>c.population</w:t>
+      </w:r>
+      <w:proofErr w:type="spellEnd"/>
+    </w:p>
+    <w:p>
+      <w:r>
+        <w:t>from census c;</w:t>
+      </w:r>
+    </w:p>
+    <w:p/>
+    <w:p/>
+    <w:p>
+      <w:r>
+        <w:rPr>
+          <w:noProof/>
+        </w:rPr>
+        <w:drawing>
+          <wp:inline distT="0" distB="0" distL="0" distR="0" wp14:anchorId="554E3351" wp14:editId="34137C66">
+            <wp:extent cx="3724275" cy="1352550"/>
+            <wp:effectExtent l="0" t="0" r="9525" b="0"/>
+            <wp:docPr id="2" name="Picture 2"/>
+            <wp:cNvGraphicFramePr>
+              <a:graphicFrameLocks xmlns:a="http://schemas.openxmlformats.org/drawingml/2006/main" noChangeAspect="1"/>
+            </wp:cNvGraphicFramePr>
+            <a:graphic xmlns:a="http://schemas.openxmlformats.org/drawingml/2006/main">
+              <a:graphicData uri="http://schemas.openxmlformats.org/drawingml/2006/picture">
+                <pic:pic xmlns:pic="http://schemas.openxmlformats.org/drawingml/2006/picture">
+                  <pic:nvPicPr>
+                    <pic:cNvPr id="1" name=""/>
+                    <pic:cNvPicPr/>
+                  </pic:nvPicPr>
+                  <pic:blipFill>
+                    <a:blip r:embed="rId14"/>
+                    <a:stretch>
+                      <a:fillRect/>
+                    </a:stretch>
+                  </pic:blipFill>
+                  <pic:spPr>
+                    <a:xfrm>
+                      <a:off x="0" y="0"/>
                       <a:ext cx="3724275" cy="1352550"/>
                     </a:xfrm>
                     <a:prstGeom prst="rect">
@@ -961,6 +1260,7 @@
         </w:rPr>
         <w:tab/>
       </w:r>
+      <w:proofErr w:type="spellStart"/>
       <w:r>
         <w:rPr>
           <w:color w:val="000000"/>
@@ -969,6 +1269,7 @@
         </w:rPr>
         <w:t>Sqlalchemy</w:t>
       </w:r>
+      <w:proofErr w:type="spellEnd"/>
     </w:p>
     <w:p>
       <w:pPr>

</xml_diff>

<commit_message>
Revert "creating report about the ELT project"
This reverts commit e44a7a9edfe0e3a51648f03ddf8c68a23440c4bf.
</commit_message>
<xml_diff>
--- a/Report/report_doc.docx
+++ b/Report/report_doc.docx
@@ -42,6 +42,8 @@
         </w:rPr>
         <w:t>for different</w:t>
       </w:r>
+      <w:bookmarkStart w:id="0" w:name="_GoBack"/>
+      <w:bookmarkEnd w:id="0"/>
       <w:r>
         <w:rPr>
           <w:rFonts w:ascii="Times New Roman" w:eastAsia="Times New Roman" w:hAnsi="Times New Roman" w:cs="Times New Roman"/>
@@ -118,39 +120,7 @@
           <w:color w:val="000000"/>
           <w:lang w:eastAsia="en-CA"/>
         </w:rPr>
-        <w:t xml:space="preserve"> In this case, we chose </w:t>
-      </w:r>
-      <w:r>
-        <w:rPr>
-          <w:rFonts w:ascii="Times New Roman" w:eastAsia="Times New Roman" w:hAnsi="Times New Roman" w:cs="Times New Roman"/>
-          <w:color w:val="000000"/>
-          <w:lang w:eastAsia="en-CA"/>
-        </w:rPr>
-        <w:t xml:space="preserve">some </w:t>
-      </w:r>
-      <w:r>
-        <w:rPr>
-          <w:rFonts w:ascii="Times New Roman" w:eastAsia="Times New Roman" w:hAnsi="Times New Roman" w:cs="Times New Roman"/>
-          <w:color w:val="000000"/>
-          <w:lang w:eastAsia="en-CA"/>
-        </w:rPr>
-        <w:t>data set from Toronto, Vancouver</w:t>
-      </w:r>
-      <w:r>
-        <w:rPr>
-          <w:rFonts w:ascii="Times New Roman" w:eastAsia="Times New Roman" w:hAnsi="Times New Roman" w:cs="Times New Roman"/>
-          <w:color w:val="000000"/>
-          <w:lang w:eastAsia="en-CA"/>
-        </w:rPr>
-        <w:t>,</w:t>
-      </w:r>
-      <w:r>
-        <w:rPr>
-          <w:rFonts w:ascii="Times New Roman" w:eastAsia="Times New Roman" w:hAnsi="Times New Roman" w:cs="Times New Roman"/>
-          <w:color w:val="000000"/>
-          <w:lang w:eastAsia="en-CA"/>
-        </w:rPr>
-        <w:t xml:space="preserve"> and Chicago.</w:t>
+        <w:t xml:space="preserve"> In this case, we chose data set from Toronto, Vancouver and Chicago.</w:t>
       </w:r>
     </w:p>
     <w:p/>
@@ -222,23 +192,16 @@
         <w:t>Extract</w:t>
       </w:r>
     </w:p>
-    <w:p>
-      <w:r>
-        <w:t>The data sets were extracted from different sources, for instance:</w:t>
-      </w:r>
-    </w:p>
+    <w:p/>
+    <w:p>
+      <w:r>
+        <w:t>Data set</w:t>
+      </w:r>
+    </w:p>
+    <w:p/>
     <w:p>
       <w:r>
         <w:t xml:space="preserve">Wikipedia: </w:t>
-      </w:r>
-      <w:r>
-        <w:t xml:space="preserve"> This was </w:t>
-      </w:r>
-      <w:r>
-        <w:t>a</w:t>
-      </w:r>
-      <w:r>
-        <w:t xml:space="preserve"> source where we found Toronto census from 2001 to 2016</w:t>
       </w:r>
     </w:p>
     <w:p>
@@ -268,21 +231,6 @@
       <w:r>
         <w:t>CSV:</w:t>
       </w:r>
-      <w:r>
-        <w:t xml:space="preserve"> Two </w:t>
-      </w:r>
-      <w:r>
-        <w:t>CSV</w:t>
-      </w:r>
-      <w:r>
-        <w:t xml:space="preserve"> files were downloaded from these links</w:t>
-      </w:r>
-      <w:r>
-        <w:t xml:space="preserve"> that track crime from Chicago (USA) and Vancouver (Canada) cities</w:t>
-      </w:r>
-      <w:r>
-        <w:t>:</w:t>
-      </w:r>
     </w:p>
     <w:p>
       <w:hyperlink r:id="rId6" w:history="1">
@@ -295,28 +243,10 @@
         </w:r>
       </w:hyperlink>
     </w:p>
-    <w:p>
-      <w:r>
-        <w:rPr>
-          <w:color w:val="000000"/>
-          <w:u w:val="single"/>
-        </w:rPr>
-        <w:t>https://data.vancouver.ca/datacatalogue/crime-data.htm</w:t>
-      </w:r>
-    </w:p>
     <w:p/>
     <w:p>
       <w:r>
         <w:t>API return JSON:</w:t>
-      </w:r>
-      <w:r>
-        <w:t xml:space="preserve"> This an API created by me (Manoel) which can be viewed with more detail here. Moreover, this API return</w:t>
-      </w:r>
-      <w:r>
-        <w:t>s</w:t>
-      </w:r>
-      <w:r>
-        <w:t xml:space="preserve"> some main crimes in Toronto from 2004 to 2018</w:t>
       </w:r>
     </w:p>
     <w:p>
@@ -344,62 +274,6 @@
     <w:p>
       <w:r>
         <w:t>HTML</w:t>
-      </w:r>
-      <w:r>
-        <w:t xml:space="preserve"> -&gt; Database</w:t>
-      </w:r>
-    </w:p>
-    <w:p>
-      <w:r>
-        <w:t xml:space="preserve">This </w:t>
-      </w:r>
-      <w:r>
-        <w:t xml:space="preserve">image below </w:t>
-      </w:r>
-      <w:r>
-        <w:t>was a table found in a</w:t>
-      </w:r>
-      <w:r>
-        <w:t>n</w:t>
-      </w:r>
-      <w:r>
-        <w:t xml:space="preserve"> HTML page</w:t>
-      </w:r>
-      <w:r>
-        <w:t xml:space="preserve"> (Wiki)</w:t>
-      </w:r>
-      <w:r>
-        <w:t xml:space="preserve"> which was cleansing to extract data from the </w:t>
-      </w:r>
-      <w:r>
-        <w:t xml:space="preserve">correct </w:t>
-      </w:r>
-      <w:r>
-        <w:t>columns and ro</w:t>
-      </w:r>
-      <w:r>
-        <w:t>ws</w:t>
-      </w:r>
-      <w:r>
-        <w:t>. Furthermore, the values found inside th</w:t>
-      </w:r>
-      <w:r>
-        <w:t>is</w:t>
-      </w:r>
-      <w:r>
-        <w:t xml:space="preserve"> </w:t>
-      </w:r>
-      <w:r>
-        <w:t>HTML</w:t>
-      </w:r>
-      <w:r>
-        <w:t xml:space="preserve"> was cast to float</w:t>
-      </w:r>
-      <w:r>
-        <w:t xml:space="preserve"> data type</w:t>
-      </w:r>
-      <w:r>
-        <w:t>, then they could be inserted to database.</w:t>
       </w:r>
     </w:p>
     <w:p>
@@ -448,25 +322,6 @@
       <w:r>
         <w:t>JSON</w:t>
       </w:r>
-      <w:r>
-        <w:t xml:space="preserve"> -&gt; Database</w:t>
-      </w:r>
-    </w:p>
-    <w:p>
-      <w:r>
-        <w:t xml:space="preserve">We iterate with the necessary keys to insert into database. Moreover, the key called </w:t>
-      </w:r>
-      <w:proofErr w:type="spellStart"/>
-      <w:r>
-        <w:t>Orcurrence_Date</w:t>
-      </w:r>
-      <w:proofErr w:type="spellEnd"/>
-      <w:r>
-        <w:t xml:space="preserve"> </w:t>
-      </w:r>
-      <w:r>
-        <w:t>has values in this format “2004-01-01T05:00:00:000Z”. For this reason, all values of this key were split in day, month and year inside the python code before inserted into database.</w:t>
-      </w:r>
     </w:p>
     <w:p>
       <w:r>
@@ -515,21 +370,12 @@
       <w:r>
         <w:t>CSV</w:t>
       </w:r>
-      <w:r>
-        <w:t xml:space="preserve"> -&gt; Database</w:t>
-      </w:r>
-    </w:p>
-    <w:p>
-      <w:r>
-        <w:t>The number of lines of each CSV has more than 200k rows.</w:t>
-      </w:r>
     </w:p>
     <w:p>
       <w:r>
         <w:rPr>
           <w:noProof/>
         </w:rPr>
-        <w:lastRenderedPageBreak/>
         <w:drawing>
           <wp:inline distT="0" distB="0" distL="0" distR="0" wp14:anchorId="3CAB723F" wp14:editId="2A6D570A">
             <wp:extent cx="4886325" cy="1922905"/>
@@ -573,6 +419,7 @@
         </w:drawing>
       </w:r>
     </w:p>
+    <w:p/>
     <w:p>
       <w:pPr>
         <w:rPr>
@@ -588,36 +435,39 @@
           <w:bCs/>
         </w:rPr>
       </w:pPr>
-      <w:r>
+    </w:p>
+    <w:p>
+      <w:pPr>
         <w:rPr>
           <w:b/>
           <w:bCs/>
         </w:rPr>
+      </w:pPr>
+    </w:p>
+    <w:p>
+      <w:pPr>
+        <w:rPr>
+          <w:b/>
+          <w:bCs/>
+        </w:rPr>
+      </w:pPr>
+    </w:p>
+    <w:p>
+      <w:pPr>
+        <w:rPr>
+          <w:b/>
+          <w:bCs/>
+        </w:rPr>
+      </w:pPr>
+      <w:r>
+        <w:rPr>
+          <w:b/>
+          <w:bCs/>
+        </w:rPr>
         <w:t>Load</w:t>
       </w:r>
     </w:p>
-    <w:p>
-      <w:r>
-        <w:t xml:space="preserve">At the beginning of this project, I designed this ERD </w:t>
-      </w:r>
-      <w:r>
-        <w:t xml:space="preserve">below </w:t>
-      </w:r>
-      <w:r>
-        <w:t>to retrieve our data</w:t>
-      </w:r>
-      <w:r>
-        <w:t xml:space="preserve"> set</w:t>
-      </w:r>
-      <w:r>
-        <w:t>.</w:t>
-      </w:r>
-    </w:p>
-    <w:p>
-      <w:r>
-        <w:t xml:space="preserve">It was designed to follow the 1st,2nd,3rd normal forms. </w:t>
-      </w:r>
-    </w:p>
+    <w:p/>
     <w:p>
       <w:r>
         <w:rPr>
@@ -676,6 +526,7 @@
       </w:r>
     </w:p>
     <w:p/>
+    <w:p/>
     <w:p>
       <w:pPr>
         <w:rPr>
@@ -693,25 +544,19 @@
     </w:p>
     <w:p>
       <w:r>
-        <w:t xml:space="preserve">Based on the results loaded in our database, we can do some analysis, for instance, discover how many crimes happened in </w:t>
-      </w:r>
-      <w:bookmarkStart w:id="0" w:name="_GoBack"/>
-      <w:bookmarkEnd w:id="0"/>
-      <w:r>
-        <w:t>a specific</w:t>
-      </w:r>
-      <w:r>
-        <w:t xml:space="preserve"> year in each city.</w:t>
-      </w:r>
-    </w:p>
-    <w:p>
-      <w:r>
-        <w:t>Below is a sample, however, it is possible to see more queries here:</w:t>
-      </w:r>
-    </w:p>
+        <w:t>Sample quey:</w:t>
+      </w:r>
+    </w:p>
+    <w:p/>
     <w:p>
       <w:r>
         <w:t>select c.name,</w:t>
+      </w:r>
+    </w:p>
+    <w:p>
+      <w:r>
+        <w:tab/>
+        <w:t xml:space="preserve">   c.country,</w:t>
       </w:r>
     </w:p>
     <w:p>
@@ -719,11 +564,11 @@
         <w:tab/>
         <w:t xml:space="preserve">   </w:t>
       </w:r>
-      <w:proofErr w:type="spellStart"/>
-      <w:r>
-        <w:t>c.country</w:t>
-      </w:r>
-      <w:proofErr w:type="spellEnd"/>
+      <w:proofErr w:type="gramStart"/>
+      <w:r>
+        <w:t>rg.year</w:t>
+      </w:r>
+      <w:proofErr w:type="gramEnd"/>
       <w:r>
         <w:t>,</w:t>
       </w:r>
@@ -733,15 +578,63 @@
         <w:tab/>
         <w:t xml:space="preserve">   </w:t>
       </w:r>
-      <w:proofErr w:type="spellStart"/>
       <w:proofErr w:type="gramStart"/>
       <w:r>
-        <w:t>rg.year</w:t>
-      </w:r>
-      <w:proofErr w:type="spellEnd"/>
+        <w:t>cr.type</w:t>
+      </w:r>
       <w:proofErr w:type="gramEnd"/>
       <w:r>
         <w:t>,</w:t>
+      </w:r>
+    </w:p>
+    <w:p>
+      <w:r>
+        <w:tab/>
+        <w:t xml:space="preserve">   count(</w:t>
+      </w:r>
+      <w:proofErr w:type="gramStart"/>
+      <w:r>
+        <w:t>cr.type</w:t>
+      </w:r>
+      <w:proofErr w:type="gramEnd"/>
+      <w:r>
+        <w:t>)</w:t>
+      </w:r>
+    </w:p>
+    <w:p>
+      <w:r>
+        <w:t>from city c</w:t>
+      </w:r>
+    </w:p>
+    <w:p>
+      <w:r>
+        <w:t>inner join registercrime rg</w:t>
+      </w:r>
+    </w:p>
+    <w:p>
+      <w:r>
+        <w:t>on c.id = rg.id_city</w:t>
+      </w:r>
+    </w:p>
+    <w:p>
+      <w:r>
+        <w:t>inner join crimestype cr</w:t>
+      </w:r>
+    </w:p>
+    <w:p>
+      <w:r>
+        <w:t>on rg.id_crime = cr.id</w:t>
+      </w:r>
+    </w:p>
+    <w:p>
+      <w:r>
+        <w:t>group by c.name,</w:t>
+      </w:r>
+    </w:p>
+    <w:p>
+      <w:r>
+        <w:tab/>
+        <w:t xml:space="preserve">   c.country,</w:t>
       </w:r>
     </w:p>
     <w:p>
@@ -749,12 +642,10 @@
         <w:tab/>
         <w:t xml:space="preserve">   </w:t>
       </w:r>
-      <w:proofErr w:type="spellStart"/>
       <w:proofErr w:type="gramStart"/>
       <w:r>
-        <w:t>cr.type</w:t>
-      </w:r>
-      <w:proofErr w:type="spellEnd"/>
+        <w:t>rg.year</w:t>
+      </w:r>
       <w:proofErr w:type="gramEnd"/>
       <w:r>
         <w:t>,</w:t>
@@ -762,143 +653,24 @@
     </w:p>
     <w:p>
       <w:r>
-        <w:tab/>
-        <w:t xml:space="preserve">   count(</w:t>
-      </w:r>
-      <w:proofErr w:type="spellStart"/>
-      <w:proofErr w:type="gramStart"/>
-      <w:r>
-        <w:t>cr.type</w:t>
-      </w:r>
-      <w:proofErr w:type="spellEnd"/>
-      <w:proofErr w:type="gramEnd"/>
-      <w:r>
-        <w:t>)</w:t>
-      </w:r>
-    </w:p>
-    <w:p>
-      <w:r>
-        <w:t>from city c</w:t>
-      </w:r>
-    </w:p>
-    <w:p>
-      <w:r>
         <w:lastRenderedPageBreak/>
-        <w:t xml:space="preserve">inner join </w:t>
-      </w:r>
-      <w:proofErr w:type="spellStart"/>
-      <w:r>
-        <w:t>registercrime</w:t>
-      </w:r>
-      <w:proofErr w:type="spellEnd"/>
-      <w:r>
-        <w:t xml:space="preserve"> </w:t>
-      </w:r>
-      <w:proofErr w:type="spellStart"/>
-      <w:r>
-        <w:t>rg</w:t>
-      </w:r>
-      <w:proofErr w:type="spellEnd"/>
-    </w:p>
-    <w:p>
-      <w:r>
-        <w:t xml:space="preserve">on c.id = </w:t>
-      </w:r>
-      <w:proofErr w:type="spellStart"/>
-      <w:r>
-        <w:t>rg.id_city</w:t>
-      </w:r>
-      <w:proofErr w:type="spellEnd"/>
-    </w:p>
-    <w:p>
-      <w:r>
-        <w:t xml:space="preserve">inner join </w:t>
-      </w:r>
-      <w:proofErr w:type="spellStart"/>
-      <w:r>
-        <w:t>crimestype</w:t>
-      </w:r>
-      <w:proofErr w:type="spellEnd"/>
-      <w:r>
-        <w:t xml:space="preserve"> </w:t>
-      </w:r>
-      <w:proofErr w:type="spellStart"/>
-      <w:r>
-        <w:t>cr</w:t>
-      </w:r>
-      <w:proofErr w:type="spellEnd"/>
-    </w:p>
-    <w:p>
-      <w:r>
-        <w:t xml:space="preserve">on </w:t>
-      </w:r>
-      <w:proofErr w:type="spellStart"/>
-      <w:r>
-        <w:t>rg.id_crime</w:t>
-      </w:r>
-      <w:proofErr w:type="spellEnd"/>
-      <w:r>
-        <w:t xml:space="preserve"> = cr.id</w:t>
-      </w:r>
-    </w:p>
-    <w:p>
-      <w:r>
-        <w:t>group by c.name,</w:t>
-      </w:r>
-    </w:p>
-    <w:p>
-      <w:r>
         <w:tab/>
         <w:t xml:space="preserve">   </w:t>
       </w:r>
-      <w:proofErr w:type="spellStart"/>
-      <w:r>
-        <w:t>c.country</w:t>
-      </w:r>
-      <w:proofErr w:type="spellEnd"/>
-      <w:r>
-        <w:t>,</w:t>
-      </w:r>
-    </w:p>
-    <w:p>
-      <w:r>
-        <w:tab/>
-        <w:t xml:space="preserve">   </w:t>
-      </w:r>
-      <w:proofErr w:type="spellStart"/>
       <w:proofErr w:type="gramStart"/>
       <w:r>
+        <w:t>cr.type</w:t>
+      </w:r>
+      <w:proofErr w:type="gramEnd"/>
+    </w:p>
+    <w:p>
+      <w:r>
+        <w:t xml:space="preserve">order by </w:t>
+      </w:r>
+      <w:proofErr w:type="gramStart"/>
+      <w:r>
         <w:t>rg.year</w:t>
       </w:r>
-      <w:proofErr w:type="spellEnd"/>
-      <w:proofErr w:type="gramEnd"/>
-      <w:r>
-        <w:t>,</w:t>
-      </w:r>
-    </w:p>
-    <w:p>
-      <w:r>
-        <w:tab/>
-        <w:t xml:space="preserve">   </w:t>
-      </w:r>
-      <w:proofErr w:type="spellStart"/>
-      <w:proofErr w:type="gramStart"/>
-      <w:r>
-        <w:t>cr.type</w:t>
-      </w:r>
-      <w:proofErr w:type="spellEnd"/>
-      <w:proofErr w:type="gramEnd"/>
-    </w:p>
-    <w:p>
-      <w:r>
-        <w:t xml:space="preserve">order by </w:t>
-      </w:r>
-      <w:proofErr w:type="spellStart"/>
-      <w:proofErr w:type="gramStart"/>
-      <w:r>
-        <w:t>rg.year</w:t>
-      </w:r>
-      <w:proofErr w:type="spellEnd"/>
       <w:proofErr w:type="gramEnd"/>
     </w:p>
     <w:p/>
@@ -973,7 +745,6 @@
         <w:rPr>
           <w:noProof/>
         </w:rPr>
-        <w:lastRenderedPageBreak/>
         <w:drawing>
           <wp:inline distT="0" distB="0" distL="0" distR="0" wp14:anchorId="0E15E795" wp14:editId="5689E602">
             <wp:extent cx="5612130" cy="2350135"/>
@@ -1012,11 +783,36 @@
       </w:r>
     </w:p>
     <w:p/>
-    <w:p>
-      <w:r>
-        <w:t>Vancouver:</w:t>
-      </w:r>
-    </w:p>
+    <w:p/>
+    <w:p>
+      <w:r>
+        <w:t>select (select name</w:t>
+      </w:r>
+    </w:p>
+    <w:p>
+      <w:r>
+        <w:tab/>
+        <w:t xml:space="preserve">   from city where id = c.id_city) as City,</w:t>
+      </w:r>
+    </w:p>
+    <w:p>
+      <w:r>
+        <w:tab/>
+        <w:t xml:space="preserve">   c.year,</w:t>
+      </w:r>
+    </w:p>
+    <w:p>
+      <w:r>
+        <w:tab/>
+        <w:t xml:space="preserve">   c.population</w:t>
+      </w:r>
+    </w:p>
+    <w:p>
+      <w:r>
+        <w:t>from census c;</w:t>
+      </w:r>
+    </w:p>
+    <w:p/>
     <w:p/>
     <w:p>
       <w:r>
@@ -1024,10 +820,10 @@
           <w:noProof/>
         </w:rPr>
         <w:drawing>
-          <wp:inline distT="0" distB="0" distL="0" distR="0" wp14:anchorId="6246175F" wp14:editId="1ACDE463">
-            <wp:extent cx="5612130" cy="4556125"/>
-            <wp:effectExtent l="0" t="0" r="7620" b="0"/>
-            <wp:docPr id="1" name="Picture 1"/>
+          <wp:inline distT="0" distB="0" distL="0" distR="0" wp14:anchorId="554E3351" wp14:editId="34137C66">
+            <wp:extent cx="3724275" cy="1352550"/>
+            <wp:effectExtent l="0" t="0" r="9525" b="0"/>
+            <wp:docPr id="2" name="Picture 2"/>
             <wp:cNvGraphicFramePr>
               <a:graphicFrameLocks xmlns:a="http://schemas.openxmlformats.org/drawingml/2006/main" noChangeAspect="1"/>
             </wp:cNvGraphicFramePr>
@@ -1047,101 +843,6 @@
                   <pic:spPr>
                     <a:xfrm>
                       <a:off x="0" y="0"/>
-                      <a:ext cx="5612130" cy="4556125"/>
-                    </a:xfrm>
-                    <a:prstGeom prst="rect">
-                      <a:avLst/>
-                    </a:prstGeom>
-                  </pic:spPr>
-                </pic:pic>
-              </a:graphicData>
-            </a:graphic>
-          </wp:inline>
-        </w:drawing>
-      </w:r>
-    </w:p>
-    <w:p/>
-    <w:p>
-      <w:r>
-        <w:lastRenderedPageBreak/>
-        <w:t>select (select name</w:t>
-      </w:r>
-    </w:p>
-    <w:p>
-      <w:r>
-        <w:tab/>
-        <w:t xml:space="preserve">   from city where id = </w:t>
-      </w:r>
-      <w:proofErr w:type="spellStart"/>
-      <w:r>
-        <w:t>c.id_city</w:t>
-      </w:r>
-      <w:proofErr w:type="spellEnd"/>
-      <w:r>
-        <w:t>) as City,</w:t>
-      </w:r>
-    </w:p>
-    <w:p>
-      <w:r>
-        <w:tab/>
-        <w:t xml:space="preserve">   </w:t>
-      </w:r>
-      <w:proofErr w:type="spellStart"/>
-      <w:r>
-        <w:t>c.year</w:t>
-      </w:r>
-      <w:proofErr w:type="spellEnd"/>
-      <w:r>
-        <w:t>,</w:t>
-      </w:r>
-    </w:p>
-    <w:p>
-      <w:r>
-        <w:tab/>
-        <w:t xml:space="preserve">   </w:t>
-      </w:r>
-      <w:proofErr w:type="spellStart"/>
-      <w:r>
-        <w:t>c.population</w:t>
-      </w:r>
-      <w:proofErr w:type="spellEnd"/>
-    </w:p>
-    <w:p>
-      <w:r>
-        <w:t>from census c;</w:t>
-      </w:r>
-    </w:p>
-    <w:p/>
-    <w:p/>
-    <w:p>
-      <w:r>
-        <w:rPr>
-          <w:noProof/>
-        </w:rPr>
-        <w:drawing>
-          <wp:inline distT="0" distB="0" distL="0" distR="0" wp14:anchorId="554E3351" wp14:editId="34137C66">
-            <wp:extent cx="3724275" cy="1352550"/>
-            <wp:effectExtent l="0" t="0" r="9525" b="0"/>
-            <wp:docPr id="2" name="Picture 2"/>
-            <wp:cNvGraphicFramePr>
-              <a:graphicFrameLocks xmlns:a="http://schemas.openxmlformats.org/drawingml/2006/main" noChangeAspect="1"/>
-            </wp:cNvGraphicFramePr>
-            <a:graphic xmlns:a="http://schemas.openxmlformats.org/drawingml/2006/main">
-              <a:graphicData uri="http://schemas.openxmlformats.org/drawingml/2006/picture">
-                <pic:pic xmlns:pic="http://schemas.openxmlformats.org/drawingml/2006/picture">
-                  <pic:nvPicPr>
-                    <pic:cNvPr id="1" name=""/>
-                    <pic:cNvPicPr/>
-                  </pic:nvPicPr>
-                  <pic:blipFill>
-                    <a:blip r:embed="rId14"/>
-                    <a:stretch>
-                      <a:fillRect/>
-                    </a:stretch>
-                  </pic:blipFill>
-                  <pic:spPr>
-                    <a:xfrm>
-                      <a:off x="0" y="0"/>
                       <a:ext cx="3724275" cy="1352550"/>
                     </a:xfrm>
                     <a:prstGeom prst="rect">
@@ -1260,7 +961,6 @@
         </w:rPr>
         <w:tab/>
       </w:r>
-      <w:proofErr w:type="spellStart"/>
       <w:r>
         <w:rPr>
           <w:color w:val="000000"/>
@@ -1269,7 +969,6 @@
         </w:rPr>
         <w:t>Sqlalchemy</w:t>
       </w:r>
-      <w:proofErr w:type="spellEnd"/>
     </w:p>
     <w:p>
       <w:pPr>

</xml_diff>

<commit_message>
Revert "Revert "creating report about the ELT project""
This reverts commit 747f9f56565a3a50abac8806f6beb8ab8c86ba0e.
</commit_message>
<xml_diff>
--- a/Report/report_doc.docx
+++ b/Report/report_doc.docx
@@ -42,8 +42,6 @@
         </w:rPr>
         <w:t>for different</w:t>
       </w:r>
-      <w:bookmarkStart w:id="0" w:name="_GoBack"/>
-      <w:bookmarkEnd w:id="0"/>
       <w:r>
         <w:rPr>
           <w:rFonts w:ascii="Times New Roman" w:eastAsia="Times New Roman" w:hAnsi="Times New Roman" w:cs="Times New Roman"/>
@@ -120,7 +118,39 @@
           <w:color w:val="000000"/>
           <w:lang w:eastAsia="en-CA"/>
         </w:rPr>
-        <w:t xml:space="preserve"> In this case, we chose data set from Toronto, Vancouver and Chicago.</w:t>
+        <w:t xml:space="preserve"> In this case, we chose </w:t>
+      </w:r>
+      <w:r>
+        <w:rPr>
+          <w:rFonts w:ascii="Times New Roman" w:eastAsia="Times New Roman" w:hAnsi="Times New Roman" w:cs="Times New Roman"/>
+          <w:color w:val="000000"/>
+          <w:lang w:eastAsia="en-CA"/>
+        </w:rPr>
+        <w:t xml:space="preserve">some </w:t>
+      </w:r>
+      <w:r>
+        <w:rPr>
+          <w:rFonts w:ascii="Times New Roman" w:eastAsia="Times New Roman" w:hAnsi="Times New Roman" w:cs="Times New Roman"/>
+          <w:color w:val="000000"/>
+          <w:lang w:eastAsia="en-CA"/>
+        </w:rPr>
+        <w:t>data set from Toronto, Vancouver</w:t>
+      </w:r>
+      <w:r>
+        <w:rPr>
+          <w:rFonts w:ascii="Times New Roman" w:eastAsia="Times New Roman" w:hAnsi="Times New Roman" w:cs="Times New Roman"/>
+          <w:color w:val="000000"/>
+          <w:lang w:eastAsia="en-CA"/>
+        </w:rPr>
+        <w:t>,</w:t>
+      </w:r>
+      <w:r>
+        <w:rPr>
+          <w:rFonts w:ascii="Times New Roman" w:eastAsia="Times New Roman" w:hAnsi="Times New Roman" w:cs="Times New Roman"/>
+          <w:color w:val="000000"/>
+          <w:lang w:eastAsia="en-CA"/>
+        </w:rPr>
+        <w:t xml:space="preserve"> and Chicago.</w:t>
       </w:r>
     </w:p>
     <w:p/>
@@ -192,16 +222,23 @@
         <w:t>Extract</w:t>
       </w:r>
     </w:p>
-    <w:p/>
-    <w:p>
-      <w:r>
-        <w:t>Data set</w:t>
-      </w:r>
-    </w:p>
-    <w:p/>
+    <w:p>
+      <w:r>
+        <w:t>The data sets were extracted from different sources, for instance:</w:t>
+      </w:r>
+    </w:p>
     <w:p>
       <w:r>
         <w:t xml:space="preserve">Wikipedia: </w:t>
+      </w:r>
+      <w:r>
+        <w:t xml:space="preserve"> This was </w:t>
+      </w:r>
+      <w:r>
+        <w:t>a</w:t>
+      </w:r>
+      <w:r>
+        <w:t xml:space="preserve"> source where we found Toronto census from 2001 to 2016</w:t>
       </w:r>
     </w:p>
     <w:p>
@@ -231,6 +268,21 @@
       <w:r>
         <w:t>CSV:</w:t>
       </w:r>
+      <w:r>
+        <w:t xml:space="preserve"> Two </w:t>
+      </w:r>
+      <w:r>
+        <w:t>CSV</w:t>
+      </w:r>
+      <w:r>
+        <w:t xml:space="preserve"> files were downloaded from these links</w:t>
+      </w:r>
+      <w:r>
+        <w:t xml:space="preserve"> that track crime from Chicago (USA) and Vancouver (Canada) cities</w:t>
+      </w:r>
+      <w:r>
+        <w:t>:</w:t>
+      </w:r>
     </w:p>
     <w:p>
       <w:hyperlink r:id="rId6" w:history="1">
@@ -243,10 +295,28 @@
         </w:r>
       </w:hyperlink>
     </w:p>
+    <w:p>
+      <w:r>
+        <w:rPr>
+          <w:color w:val="000000"/>
+          <w:u w:val="single"/>
+        </w:rPr>
+        <w:t>https://data.vancouver.ca/datacatalogue/crime-data.htm</w:t>
+      </w:r>
+    </w:p>
     <w:p/>
     <w:p>
       <w:r>
         <w:t>API return JSON:</w:t>
+      </w:r>
+      <w:r>
+        <w:t xml:space="preserve"> This an API created by me (Manoel) which can be viewed with more detail here. Moreover, this API return</w:t>
+      </w:r>
+      <w:r>
+        <w:t>s</w:t>
+      </w:r>
+      <w:r>
+        <w:t xml:space="preserve"> some main crimes in Toronto from 2004 to 2018</w:t>
       </w:r>
     </w:p>
     <w:p>
@@ -274,6 +344,62 @@
     <w:p>
       <w:r>
         <w:t>HTML</w:t>
+      </w:r>
+      <w:r>
+        <w:t xml:space="preserve"> -&gt; Database</w:t>
+      </w:r>
+    </w:p>
+    <w:p>
+      <w:r>
+        <w:t xml:space="preserve">This </w:t>
+      </w:r>
+      <w:r>
+        <w:t xml:space="preserve">image below </w:t>
+      </w:r>
+      <w:r>
+        <w:t>was a table found in a</w:t>
+      </w:r>
+      <w:r>
+        <w:t>n</w:t>
+      </w:r>
+      <w:r>
+        <w:t xml:space="preserve"> HTML page</w:t>
+      </w:r>
+      <w:r>
+        <w:t xml:space="preserve"> (Wiki)</w:t>
+      </w:r>
+      <w:r>
+        <w:t xml:space="preserve"> which was cleansing to extract data from the </w:t>
+      </w:r>
+      <w:r>
+        <w:t xml:space="preserve">correct </w:t>
+      </w:r>
+      <w:r>
+        <w:t>columns and ro</w:t>
+      </w:r>
+      <w:r>
+        <w:t>ws</w:t>
+      </w:r>
+      <w:r>
+        <w:t>. Furthermore, the values found inside th</w:t>
+      </w:r>
+      <w:r>
+        <w:t>is</w:t>
+      </w:r>
+      <w:r>
+        <w:t xml:space="preserve"> </w:t>
+      </w:r>
+      <w:r>
+        <w:t>HTML</w:t>
+      </w:r>
+      <w:r>
+        <w:t xml:space="preserve"> was cast to float</w:t>
+      </w:r>
+      <w:r>
+        <w:t xml:space="preserve"> data type</w:t>
+      </w:r>
+      <w:r>
+        <w:t>, then they could be inserted to database.</w:t>
       </w:r>
     </w:p>
     <w:p>
@@ -322,6 +448,25 @@
       <w:r>
         <w:t>JSON</w:t>
       </w:r>
+      <w:r>
+        <w:t xml:space="preserve"> -&gt; Database</w:t>
+      </w:r>
+    </w:p>
+    <w:p>
+      <w:r>
+        <w:t xml:space="preserve">We iterate with the necessary keys to insert into database. Moreover, the key called </w:t>
+      </w:r>
+      <w:proofErr w:type="spellStart"/>
+      <w:r>
+        <w:t>Orcurrence_Date</w:t>
+      </w:r>
+      <w:proofErr w:type="spellEnd"/>
+      <w:r>
+        <w:t xml:space="preserve"> </w:t>
+      </w:r>
+      <w:r>
+        <w:t>has values in this format “2004-01-01T05:00:00:000Z”. For this reason, all values of this key were split in day, month and year inside the python code before inserted into database.</w:t>
+      </w:r>
     </w:p>
     <w:p>
       <w:r>
@@ -370,12 +515,21 @@
       <w:r>
         <w:t>CSV</w:t>
       </w:r>
+      <w:r>
+        <w:t xml:space="preserve"> -&gt; Database</w:t>
+      </w:r>
+    </w:p>
+    <w:p>
+      <w:r>
+        <w:t>The number of lines of each CSV has more than 200k rows.</w:t>
+      </w:r>
     </w:p>
     <w:p>
       <w:r>
         <w:rPr>
           <w:noProof/>
         </w:rPr>
+        <w:lastRenderedPageBreak/>
         <w:drawing>
           <wp:inline distT="0" distB="0" distL="0" distR="0" wp14:anchorId="3CAB723F" wp14:editId="2A6D570A">
             <wp:extent cx="4886325" cy="1922905"/>
@@ -419,7 +573,6 @@
         </w:drawing>
       </w:r>
     </w:p>
-    <w:p/>
     <w:p>
       <w:pPr>
         <w:rPr>
@@ -435,39 +588,36 @@
           <w:bCs/>
         </w:rPr>
       </w:pPr>
-    </w:p>
-    <w:p>
-      <w:pPr>
+      <w:r>
         <w:rPr>
           <w:b/>
           <w:bCs/>
         </w:rPr>
-      </w:pPr>
-    </w:p>
-    <w:p>
-      <w:pPr>
-        <w:rPr>
-          <w:b/>
-          <w:bCs/>
-        </w:rPr>
-      </w:pPr>
-    </w:p>
-    <w:p>
-      <w:pPr>
-        <w:rPr>
-          <w:b/>
-          <w:bCs/>
-        </w:rPr>
-      </w:pPr>
-      <w:r>
-        <w:rPr>
-          <w:b/>
-          <w:bCs/>
-        </w:rPr>
         <w:t>Load</w:t>
       </w:r>
     </w:p>
-    <w:p/>
+    <w:p>
+      <w:r>
+        <w:t xml:space="preserve">At the beginning of this project, I designed this ERD </w:t>
+      </w:r>
+      <w:r>
+        <w:t xml:space="preserve">below </w:t>
+      </w:r>
+      <w:r>
+        <w:t>to retrieve our data</w:t>
+      </w:r>
+      <w:r>
+        <w:t xml:space="preserve"> set</w:t>
+      </w:r>
+      <w:r>
+        <w:t>.</w:t>
+      </w:r>
+    </w:p>
+    <w:p>
+      <w:r>
+        <w:t xml:space="preserve">It was designed to follow the 1st,2nd,3rd normal forms. </w:t>
+      </w:r>
+    </w:p>
     <w:p>
       <w:r>
         <w:rPr>
@@ -526,7 +676,6 @@
       </w:r>
     </w:p>
     <w:p/>
-    <w:p/>
     <w:p>
       <w:pPr>
         <w:rPr>
@@ -544,19 +693,25 @@
     </w:p>
     <w:p>
       <w:r>
-        <w:t>Sample quey:</w:t>
-      </w:r>
-    </w:p>
-    <w:p/>
+        <w:t xml:space="preserve">Based on the results loaded in our database, we can do some analysis, for instance, discover how many crimes happened in </w:t>
+      </w:r>
+      <w:bookmarkStart w:id="0" w:name="_GoBack"/>
+      <w:bookmarkEnd w:id="0"/>
+      <w:r>
+        <w:t>a specific</w:t>
+      </w:r>
+      <w:r>
+        <w:t xml:space="preserve"> year in each city.</w:t>
+      </w:r>
+    </w:p>
+    <w:p>
+      <w:r>
+        <w:t>Below is a sample, however, it is possible to see more queries here:</w:t>
+      </w:r>
+    </w:p>
     <w:p>
       <w:r>
         <w:t>select c.name,</w:t>
-      </w:r>
-    </w:p>
-    <w:p>
-      <w:r>
-        <w:tab/>
-        <w:t xml:space="preserve">   c.country,</w:t>
       </w:r>
     </w:p>
     <w:p>
@@ -564,11 +719,11 @@
         <w:tab/>
         <w:t xml:space="preserve">   </w:t>
       </w:r>
-      <w:proofErr w:type="gramStart"/>
-      <w:r>
-        <w:t>rg.year</w:t>
-      </w:r>
-      <w:proofErr w:type="gramEnd"/>
+      <w:proofErr w:type="spellStart"/>
+      <w:r>
+        <w:t>c.country</w:t>
+      </w:r>
+      <w:proofErr w:type="spellEnd"/>
       <w:r>
         <w:t>,</w:t>
       </w:r>
@@ -578,10 +733,28 @@
         <w:tab/>
         <w:t xml:space="preserve">   </w:t>
       </w:r>
+      <w:proofErr w:type="spellStart"/>
       <w:proofErr w:type="gramStart"/>
       <w:r>
+        <w:t>rg.year</w:t>
+      </w:r>
+      <w:proofErr w:type="spellEnd"/>
+      <w:proofErr w:type="gramEnd"/>
+      <w:r>
+        <w:t>,</w:t>
+      </w:r>
+    </w:p>
+    <w:p>
+      <w:r>
+        <w:tab/>
+        <w:t xml:space="preserve">   </w:t>
+      </w:r>
+      <w:proofErr w:type="spellStart"/>
+      <w:proofErr w:type="gramStart"/>
+      <w:r>
         <w:t>cr.type</w:t>
       </w:r>
+      <w:proofErr w:type="spellEnd"/>
       <w:proofErr w:type="gramEnd"/>
       <w:r>
         <w:t>,</w:t>
@@ -592,10 +765,12 @@
         <w:tab/>
         <w:t xml:space="preserve">   count(</w:t>
       </w:r>
+      <w:proofErr w:type="spellStart"/>
       <w:proofErr w:type="gramStart"/>
       <w:r>
         <w:t>cr.type</w:t>
       </w:r>
+      <w:proofErr w:type="spellEnd"/>
       <w:proofErr w:type="gramEnd"/>
       <w:r>
         <w:t>)</w:t>
@@ -608,33 +783,67 @@
     </w:p>
     <w:p>
       <w:r>
-        <w:t>inner join registercrime rg</w:t>
-      </w:r>
-    </w:p>
-    <w:p>
-      <w:r>
-        <w:t>on c.id = rg.id_city</w:t>
-      </w:r>
-    </w:p>
-    <w:p>
-      <w:r>
-        <w:t>inner join crimestype cr</w:t>
-      </w:r>
-    </w:p>
-    <w:p>
-      <w:r>
-        <w:t>on rg.id_crime = cr.id</w:t>
+        <w:lastRenderedPageBreak/>
+        <w:t xml:space="preserve">inner join </w:t>
+      </w:r>
+      <w:proofErr w:type="spellStart"/>
+      <w:r>
+        <w:t>registercrime</w:t>
+      </w:r>
+      <w:proofErr w:type="spellEnd"/>
+      <w:r>
+        <w:t xml:space="preserve"> </w:t>
+      </w:r>
+      <w:proofErr w:type="spellStart"/>
+      <w:r>
+        <w:t>rg</w:t>
+      </w:r>
+      <w:proofErr w:type="spellEnd"/>
+    </w:p>
+    <w:p>
+      <w:r>
+        <w:t xml:space="preserve">on c.id = </w:t>
+      </w:r>
+      <w:proofErr w:type="spellStart"/>
+      <w:r>
+        <w:t>rg.id_city</w:t>
+      </w:r>
+      <w:proofErr w:type="spellEnd"/>
+    </w:p>
+    <w:p>
+      <w:r>
+        <w:t xml:space="preserve">inner join </w:t>
+      </w:r>
+      <w:proofErr w:type="spellStart"/>
+      <w:r>
+        <w:t>crimestype</w:t>
+      </w:r>
+      <w:proofErr w:type="spellEnd"/>
+      <w:r>
+        <w:t xml:space="preserve"> </w:t>
+      </w:r>
+      <w:proofErr w:type="spellStart"/>
+      <w:r>
+        <w:t>cr</w:t>
+      </w:r>
+      <w:proofErr w:type="spellEnd"/>
+    </w:p>
+    <w:p>
+      <w:r>
+        <w:t xml:space="preserve">on </w:t>
+      </w:r>
+      <w:proofErr w:type="spellStart"/>
+      <w:r>
+        <w:t>rg.id_crime</w:t>
+      </w:r>
+      <w:proofErr w:type="spellEnd"/>
+      <w:r>
+        <w:t xml:space="preserve"> = cr.id</w:t>
       </w:r>
     </w:p>
     <w:p>
       <w:r>
         <w:t>group by c.name,</w:t>
-      </w:r>
-    </w:p>
-    <w:p>
-      <w:r>
-        <w:tab/>
-        <w:t xml:space="preserve">   c.country,</w:t>
       </w:r>
     </w:p>
     <w:p>
@@ -642,35 +851,54 @@
         <w:tab/>
         <w:t xml:space="preserve">   </w:t>
       </w:r>
-      <w:proofErr w:type="gramStart"/>
-      <w:r>
-        <w:t>rg.year</w:t>
-      </w:r>
-      <w:proofErr w:type="gramEnd"/>
+      <w:proofErr w:type="spellStart"/>
+      <w:r>
+        <w:t>c.country</w:t>
+      </w:r>
+      <w:proofErr w:type="spellEnd"/>
       <w:r>
         <w:t>,</w:t>
       </w:r>
     </w:p>
     <w:p>
       <w:r>
-        <w:lastRenderedPageBreak/>
         <w:tab/>
         <w:t xml:space="preserve">   </w:t>
       </w:r>
+      <w:proofErr w:type="spellStart"/>
       <w:proofErr w:type="gramStart"/>
       <w:r>
+        <w:t>rg.year</w:t>
+      </w:r>
+      <w:proofErr w:type="spellEnd"/>
+      <w:proofErr w:type="gramEnd"/>
+      <w:r>
+        <w:t>,</w:t>
+      </w:r>
+    </w:p>
+    <w:p>
+      <w:r>
+        <w:tab/>
+        <w:t xml:space="preserve">   </w:t>
+      </w:r>
+      <w:proofErr w:type="spellStart"/>
+      <w:proofErr w:type="gramStart"/>
+      <w:r>
         <w:t>cr.type</w:t>
       </w:r>
+      <w:proofErr w:type="spellEnd"/>
       <w:proofErr w:type="gramEnd"/>
     </w:p>
     <w:p>
       <w:r>
         <w:t xml:space="preserve">order by </w:t>
       </w:r>
+      <w:proofErr w:type="spellStart"/>
       <w:proofErr w:type="gramStart"/>
       <w:r>
         <w:t>rg.year</w:t>
       </w:r>
+      <w:proofErr w:type="spellEnd"/>
       <w:proofErr w:type="gramEnd"/>
     </w:p>
     <w:p/>
@@ -745,6 +973,7 @@
         <w:rPr>
           <w:noProof/>
         </w:rPr>
+        <w:lastRenderedPageBreak/>
         <w:drawing>
           <wp:inline distT="0" distB="0" distL="0" distR="0" wp14:anchorId="0E15E795" wp14:editId="5689E602">
             <wp:extent cx="5612130" cy="2350135"/>
@@ -783,47 +1012,22 @@
       </w:r>
     </w:p>
     <w:p/>
+    <w:p>
+      <w:r>
+        <w:t>Vancouver:</w:t>
+      </w:r>
+    </w:p>
     <w:p/>
     <w:p>
       <w:r>
-        <w:t>select (select name</w:t>
-      </w:r>
-    </w:p>
-    <w:p>
-      <w:r>
-        <w:tab/>
-        <w:t xml:space="preserve">   from city where id = c.id_city) as City,</w:t>
-      </w:r>
-    </w:p>
-    <w:p>
-      <w:r>
-        <w:tab/>
-        <w:t xml:space="preserve">   c.year,</w:t>
-      </w:r>
-    </w:p>
-    <w:p>
-      <w:r>
-        <w:tab/>
-        <w:t xml:space="preserve">   c.population</w:t>
-      </w:r>
-    </w:p>
-    <w:p>
-      <w:r>
-        <w:t>from census c;</w:t>
-      </w:r>
-    </w:p>
-    <w:p/>
-    <w:p/>
-    <w:p>
-      <w:r>
         <w:rPr>
           <w:noProof/>
         </w:rPr>
         <w:drawing>
-          <wp:inline distT="0" distB="0" distL="0" distR="0" wp14:anchorId="554E3351" wp14:editId="34137C66">
-            <wp:extent cx="3724275" cy="1352550"/>
-            <wp:effectExtent l="0" t="0" r="9525" b="0"/>
-            <wp:docPr id="2" name="Picture 2"/>
+          <wp:inline distT="0" distB="0" distL="0" distR="0" wp14:anchorId="6246175F" wp14:editId="1ACDE463">
+            <wp:extent cx="5612130" cy="4556125"/>
+            <wp:effectExtent l="0" t="0" r="7620" b="0"/>
+            <wp:docPr id="1" name="Picture 1"/>
             <wp:cNvGraphicFramePr>
               <a:graphicFrameLocks xmlns:a="http://schemas.openxmlformats.org/drawingml/2006/main" noChangeAspect="1"/>
             </wp:cNvGraphicFramePr>
@@ -843,6 +1047,101 @@
                   <pic:spPr>
                     <a:xfrm>
                       <a:off x="0" y="0"/>
+                      <a:ext cx="5612130" cy="4556125"/>
+                    </a:xfrm>
+                    <a:prstGeom prst="rect">
+                      <a:avLst/>
+                    </a:prstGeom>
+                  </pic:spPr>
+                </pic:pic>
+              </a:graphicData>
+            </a:graphic>
+          </wp:inline>
+        </w:drawing>
+      </w:r>
+    </w:p>
+    <w:p/>
+    <w:p>
+      <w:r>
+        <w:lastRenderedPageBreak/>
+        <w:t>select (select name</w:t>
+      </w:r>
+    </w:p>
+    <w:p>
+      <w:r>
+        <w:tab/>
+        <w:t xml:space="preserve">   from city where id = </w:t>
+      </w:r>
+      <w:proofErr w:type="spellStart"/>
+      <w:r>
+        <w:t>c.id_city</w:t>
+      </w:r>
+      <w:proofErr w:type="spellEnd"/>
+      <w:r>
+        <w:t>) as City,</w:t>
+      </w:r>
+    </w:p>
+    <w:p>
+      <w:r>
+        <w:tab/>
+        <w:t xml:space="preserve">   </w:t>
+      </w:r>
+      <w:proofErr w:type="spellStart"/>
+      <w:r>
+        <w:t>c.year</w:t>
+      </w:r>
+      <w:proofErr w:type="spellEnd"/>
+      <w:r>
+        <w:t>,</w:t>
+      </w:r>
+    </w:p>
+    <w:p>
+      <w:r>
+        <w:tab/>
+        <w:t xml:space="preserve">   </w:t>
+      </w:r>
+      <w:proofErr w:type="spellStart"/>
+      <w:r>
+        <w:t>c.population</w:t>
+      </w:r>
+      <w:proofErr w:type="spellEnd"/>
+    </w:p>
+    <w:p>
+      <w:r>
+        <w:t>from census c;</w:t>
+      </w:r>
+    </w:p>
+    <w:p/>
+    <w:p/>
+    <w:p>
+      <w:r>
+        <w:rPr>
+          <w:noProof/>
+        </w:rPr>
+        <w:drawing>
+          <wp:inline distT="0" distB="0" distL="0" distR="0" wp14:anchorId="554E3351" wp14:editId="34137C66">
+            <wp:extent cx="3724275" cy="1352550"/>
+            <wp:effectExtent l="0" t="0" r="9525" b="0"/>
+            <wp:docPr id="2" name="Picture 2"/>
+            <wp:cNvGraphicFramePr>
+              <a:graphicFrameLocks xmlns:a="http://schemas.openxmlformats.org/drawingml/2006/main" noChangeAspect="1"/>
+            </wp:cNvGraphicFramePr>
+            <a:graphic xmlns:a="http://schemas.openxmlformats.org/drawingml/2006/main">
+              <a:graphicData uri="http://schemas.openxmlformats.org/drawingml/2006/picture">
+                <pic:pic xmlns:pic="http://schemas.openxmlformats.org/drawingml/2006/picture">
+                  <pic:nvPicPr>
+                    <pic:cNvPr id="1" name=""/>
+                    <pic:cNvPicPr/>
+                  </pic:nvPicPr>
+                  <pic:blipFill>
+                    <a:blip r:embed="rId14"/>
+                    <a:stretch>
+                      <a:fillRect/>
+                    </a:stretch>
+                  </pic:blipFill>
+                  <pic:spPr>
+                    <a:xfrm>
+                      <a:off x="0" y="0"/>
                       <a:ext cx="3724275" cy="1352550"/>
                     </a:xfrm>
                     <a:prstGeom prst="rect">
@@ -961,6 +1260,7 @@
         </w:rPr>
         <w:tab/>
       </w:r>
+      <w:proofErr w:type="spellStart"/>
       <w:r>
         <w:rPr>
           <w:color w:val="000000"/>
@@ -969,6 +1269,7 @@
         </w:rPr>
         <w:t>Sqlalchemy</w:t>
       </w:r>
+      <w:proofErr w:type="spellEnd"/>
     </w:p>
     <w:p>
       <w:pPr>

</xml_diff>